<commit_message>
ReadMe and Docs changed
</commit_message>
<xml_diff>
--- a/Docs/HowToSetupTvBrowser.docx
+++ b/Docs/HowToSetupTvBrowser.docx
@@ -45,32 +45,6 @@
         <w:t>Aufnahmesteuerung</w:t>
       </w:r>
       <w:proofErr w:type="spellEnd"/>
-      <w:r>
-        <w:rPr>
-          <w:lang w:val="en-US"/>
-        </w:rPr>
-        <w:t xml:space="preserve"> </w:t>
-      </w:r>
-      <w:r>
-        <w:rPr>
-          <w:lang w:val="en-US"/>
-        </w:rPr>
-        <w:t>(</w:t>
-      </w:r>
-      <w:proofErr w:type="spellStart"/>
-      <w:r>
-        <w:rPr>
-          <w:lang w:val="en-US"/>
-        </w:rPr>
-        <w:t>CapturePlugin</w:t>
-      </w:r>
-      <w:proofErr w:type="spellEnd"/>
-      <w:r>
-        <w:rPr>
-          <w:lang w:val="en-US"/>
-        </w:rPr>
-        <w:t>)</w:t>
-      </w:r>
     </w:p>
     <w:p>
       <w:pPr>
@@ -176,12 +150,14 @@
         </w:rPr>
         <w:t>Aufnahmesteuerung</w:t>
       </w:r>
-      <w:proofErr w:type="spellEnd"/>
-      <w:r>
-        <w:rPr>
-          <w:lang w:val="en-US"/>
-        </w:rPr>
-        <w:t xml:space="preserve"> (Capture-Plugin), tested with 3.1.4.14</w:t>
+      <w:bookmarkStart w:id="0" w:name="_GoBack"/>
+      <w:bookmarkEnd w:id="0"/>
+      <w:proofErr w:type="spellEnd"/>
+      <w:r>
+        <w:rPr>
+          <w:lang w:val="en-US"/>
+        </w:rPr>
+        <w:t>, tested with 3.1.4.14</w:t>
       </w:r>
     </w:p>
     <w:p>
@@ -415,7 +391,7 @@
       <w:pPr>
         <w:pStyle w:val="berschrift2"/>
       </w:pPr>
-      <w:bookmarkStart w:id="0" w:name="_Ref7339646"/>
+      <w:bookmarkStart w:id="1" w:name="_Ref7339646"/>
       <w:r>
         <w:t xml:space="preserve">Get Channel names from </w:t>
       </w:r>
@@ -427,7 +403,7 @@
       <w:r>
         <w:t>-Headend</w:t>
       </w:r>
-      <w:bookmarkEnd w:id="0"/>
+      <w:bookmarkEnd w:id="1"/>
     </w:p>
     <w:p>
       <w:pPr>
@@ -494,13 +470,7 @@
         <w:rPr>
           <w:lang w:val="en-US"/>
         </w:rPr>
-        <w:t>O</w:t>
-      </w:r>
-      <w:r>
-        <w:rPr>
-          <w:lang w:val="en-US"/>
-        </w:rPr>
-        <w:t xml:space="preserve">pen a command prompt or </w:t>
+        <w:t xml:space="preserve">Open a command prompt or </w:t>
       </w:r>
       <w:proofErr w:type="spellStart"/>
       <w:r>
@@ -544,13 +514,7 @@
         <w:rPr>
           <w:lang w:val="en-US"/>
         </w:rPr>
-        <w:t xml:space="preserve"> is located</w:t>
-      </w:r>
-      <w:r>
-        <w:rPr>
-          <w:lang w:val="en-US"/>
-        </w:rPr>
-        <w:t>.</w:t>
+        <w:t xml:space="preserve"> is located.</w:t>
       </w:r>
     </w:p>
     <w:p>
@@ -761,20 +725,6 @@
       <w:proofErr w:type="spellEnd"/>
       <w:r>
         <w:t xml:space="preserve"> </w:t>
-      </w:r>
-      <w:r>
-        <w:t>(</w:t>
-      </w:r>
-      <w:proofErr w:type="spellStart"/>
-      <w:r>
-        <w:t>Cap</w:t>
-      </w:r>
-      <w:r>
-        <w:t>turePlugin</w:t>
-      </w:r>
-      <w:proofErr w:type="spellEnd"/>
-      <w:r>
-        <w:t>)</w:t>
       </w:r>
     </w:p>
     <w:p>
@@ -884,6 +834,10 @@
     </w:p>
     <w:p>
       <w:r>
+        <w:rPr>
+          <w:noProof/>
+          <w:lang w:eastAsia="de-DE"/>
+        </w:rPr>
         <w:drawing>
           <wp:inline distT="0" distB="0" distL="0" distR="0" wp14:anchorId="2DA3795F" wp14:editId="7064B697">
             <wp:extent cx="2199640" cy="1443370"/>
@@ -1128,13 +1082,7 @@
         <w:rPr>
           <w:lang w:val="en-US"/>
         </w:rPr>
-        <w:t xml:space="preserve"> R</w:t>
-      </w:r>
-      <w:r>
-        <w:rPr>
-          <w:lang w:val="en-US"/>
-        </w:rPr>
-        <w:t xml:space="preserve">eplace red marked string by your </w:t>
+        <w:t xml:space="preserve"> Replace red marked string by your </w:t>
       </w:r>
       <w:proofErr w:type="spellStart"/>
       <w:proofErr w:type="gramStart"/>
@@ -1289,8 +1237,6 @@
         </w:rPr>
         <w:t xml:space="preserve"> recordings:</w:t>
       </w:r>
-      <w:bookmarkStart w:id="1" w:name="_GoBack"/>
-      <w:bookmarkEnd w:id="1"/>
     </w:p>
     <w:p>
       <w:pPr>
@@ -1559,14 +1505,7 @@
           <w:color w:val="FF0000"/>
           <w:lang w:val="en-US"/>
         </w:rPr>
-        <w:t xml:space="preserve"> </w:t>
-      </w:r>
-      <w:r>
-        <w:rPr>
-          <w:color w:val="FF0000"/>
-          <w:lang w:val="en-US"/>
-        </w:rPr>
-        <w:t>TvHeadend</w:t>
+        <w:t xml:space="preserve"> TvHeadend</w:t>
       </w:r>
       <w:proofErr w:type="gramStart"/>
       <w:r>
@@ -2241,6 +2180,7 @@
         <w:docPartUnique/>
       </w:docPartObj>
     </w:sdtPr>
+    <w:sdtEndPr/>
     <w:sdtContent>
       <w:p>
         <w:pPr>
@@ -3794,7 +3734,7 @@
 </file>
 
 <file path=customXml/itemProps1.xml><?xml version="1.0" encoding="utf-8"?>
-<ds:datastoreItem xmlns:ds="http://schemas.openxmlformats.org/officeDocument/2006/customXml" ds:itemID="{F3E5D265-8805-4A36-97F8-E00A33A39ED1}">
+<ds:datastoreItem xmlns:ds="http://schemas.openxmlformats.org/officeDocument/2006/customXml" ds:itemID="{13C0B679-ED14-433E-ADF8-3AE64EE89065}">
   <ds:schemaRefs>
     <ds:schemaRef ds:uri="http://schemas.openxmlformats.org/officeDocument/2006/bibliography"/>
   </ds:schemaRefs>

</xml_diff>

<commit_message>
HowTo changed: settings for TvHeadend without Authentication
</commit_message>
<xml_diff>
--- a/Docs/HowToSetupTvBrowser.docx
+++ b/Docs/HowToSetupTvBrowser.docx
@@ -44,6 +44,8 @@
         </w:rPr>
         <w:t>Aufnahmesteuerung</w:t>
       </w:r>
+      <w:bookmarkStart w:id="0" w:name="_GoBack"/>
+      <w:bookmarkEnd w:id="0"/>
       <w:proofErr w:type="spellEnd"/>
     </w:p>
     <w:p>
@@ -150,8 +152,6 @@
         </w:rPr>
         <w:t>Aufnahmesteuerung</w:t>
       </w:r>
-      <w:bookmarkStart w:id="0" w:name="_GoBack"/>
-      <w:bookmarkEnd w:id="0"/>
       <w:proofErr w:type="spellEnd"/>
       <w:r>
         <w:rPr>
@@ -202,284 +202,108 @@
       </w:pPr>
       <w:proofErr w:type="spellStart"/>
       <w:r>
-        <w:t>TvHeadendCli</w:t>
-      </w:r>
-      <w:proofErr w:type="spellEnd"/>
-    </w:p>
-    <w:p>
-      <w:pPr>
-        <w:rPr>
-          <w:lang w:val="en-US"/>
-        </w:rPr>
-      </w:pPr>
-      <w:r>
-        <w:rPr>
-          <w:lang w:val="en-US"/>
-        </w:rPr>
-        <w:t xml:space="preserve">This is the </w:t>
-      </w:r>
-      <w:r>
-        <w:rPr>
-          <w:lang w:val="en-US"/>
-        </w:rPr>
-        <w:t>t</w:t>
-      </w:r>
-      <w:r>
-        <w:rPr>
-          <w:lang w:val="en-US"/>
-        </w:rPr>
-        <w:t>ool</w:t>
-      </w:r>
-      <w:r>
-        <w:rPr>
-          <w:lang w:val="en-US"/>
-        </w:rPr>
-        <w:t>. I</w:t>
-      </w:r>
-      <w:r>
-        <w:rPr>
-          <w:lang w:val="en-US"/>
-        </w:rPr>
-        <w:t>t</w:t>
-      </w:r>
-      <w:r>
-        <w:rPr>
-          <w:lang w:val="en-US"/>
-        </w:rPr>
-        <w:t xml:space="preserve"> is open source and freeware.</w:t>
-      </w:r>
-      <w:r>
-        <w:rPr>
-          <w:lang w:val="en-US"/>
-        </w:rPr>
-        <w:t xml:space="preserve"> It is a command line program for windows, written in C#. After setting up </w:t>
-      </w:r>
-      <w:proofErr w:type="gramStart"/>
-      <w:r>
-        <w:rPr>
-          <w:lang w:val="en-US"/>
-        </w:rPr>
-        <w:t>everything</w:t>
-      </w:r>
-      <w:proofErr w:type="gramEnd"/>
-      <w:r>
-        <w:rPr>
-          <w:lang w:val="en-US"/>
-        </w:rPr>
-        <w:t xml:space="preserve"> you will not see it anymore and can forget about it.</w:t>
-      </w:r>
+        <w:t>TvHeadend</w:t>
+      </w:r>
+      <w:proofErr w:type="spellEnd"/>
     </w:p>
     <w:p>
       <w:pPr>
         <w:pStyle w:val="berschrift2"/>
       </w:pPr>
       <w:r>
-        <w:t>Download and installation</w:t>
-      </w:r>
-    </w:p>
-    <w:p>
-      <w:pPr>
-        <w:rPr>
-          <w:lang w:val="en-US"/>
-        </w:rPr>
-      </w:pPr>
-      <w:r>
-        <w:rPr>
-          <w:lang w:val="en-US"/>
-        </w:rPr>
-        <w:t xml:space="preserve">No installation is necessary, just </w:t>
-      </w:r>
-      <w:hyperlink r:id="rId8" w:history="1">
-        <w:r>
-          <w:rPr>
-            <w:rStyle w:val="Hyperlink"/>
-            <w:lang w:val="en-US"/>
-          </w:rPr>
-          <w:t>download</w:t>
-        </w:r>
-      </w:hyperlink>
-      <w:r>
-        <w:rPr>
-          <w:lang w:val="en-US"/>
-        </w:rPr>
-        <w:t xml:space="preserve"> the zip file and extract the files to a folder of your choice.</w:t>
-      </w:r>
-    </w:p>
-    <w:p>
-      <w:pPr>
-        <w:rPr>
-          <w:lang w:val="en-US"/>
-        </w:rPr>
-      </w:pPr>
-      <w:r>
-        <w:rPr>
-          <w:lang w:val="en-US"/>
-        </w:rPr>
-        <w:t xml:space="preserve">Check the tool by opening a command prompt or </w:t>
-      </w:r>
-      <w:proofErr w:type="spellStart"/>
-      <w:r>
-        <w:rPr>
-          <w:lang w:val="en-US"/>
-        </w:rPr>
-        <w:t>P</w:t>
-      </w:r>
-      <w:r>
-        <w:rPr>
-          <w:lang w:val="en-US"/>
-        </w:rPr>
-        <w:t>owershell</w:t>
-      </w:r>
-      <w:proofErr w:type="spellEnd"/>
-      <w:r>
-        <w:rPr>
-          <w:lang w:val="en-US"/>
-        </w:rPr>
-        <w:t xml:space="preserve"> window and </w:t>
-      </w:r>
-      <w:r>
-        <w:rPr>
-          <w:lang w:val="en-US"/>
-        </w:rPr>
-        <w:t>change</w:t>
-      </w:r>
-      <w:r>
-        <w:rPr>
-          <w:lang w:val="en-US"/>
-        </w:rPr>
-        <w:t xml:space="preserve"> to the folder where </w:t>
-      </w:r>
-      <w:r>
-        <w:rPr>
-          <w:lang w:val="en-US"/>
-        </w:rPr>
-        <w:t>TvHeadendCli.exe</w:t>
-      </w:r>
-      <w:r>
-        <w:rPr>
-          <w:lang w:val="en-US"/>
-        </w:rPr>
-        <w:t xml:space="preserve"> is located. Try the following command:</w:t>
-      </w:r>
-    </w:p>
-    <w:p>
-      <w:pPr>
-        <w:rPr>
-          <w:lang w:val="en-US"/>
-        </w:rPr>
-      </w:pPr>
-      <w:r>
-        <w:rPr>
-          <w:lang w:val="en-US"/>
-        </w:rPr>
-        <w:t xml:space="preserve">TvHeadendCli.exe </w:t>
-      </w:r>
-      <w:r>
-        <w:rPr>
-          <w:lang w:val="en-US"/>
-        </w:rPr>
-        <w:t>-</w:t>
-      </w:r>
-      <w:r>
-        <w:rPr>
-          <w:lang w:val="en-US"/>
-        </w:rPr>
-        <w:t>help</w:t>
-      </w:r>
-    </w:p>
-    <w:p>
-      <w:pPr>
-        <w:pStyle w:val="berschrift2"/>
-      </w:pPr>
-      <w:bookmarkStart w:id="1" w:name="_Ref7339646"/>
-      <w:r>
-        <w:t xml:space="preserve">Get Channel names from </w:t>
-      </w:r>
-      <w:proofErr w:type="spellStart"/>
-      <w:r>
-        <w:t>Tv</w:t>
-      </w:r>
-      <w:proofErr w:type="spellEnd"/>
-      <w:r>
-        <w:t>-Headend</w:t>
-      </w:r>
-      <w:bookmarkEnd w:id="1"/>
-    </w:p>
-    <w:p>
-      <w:pPr>
-        <w:rPr>
-          <w:lang w:val="en-US"/>
-        </w:rPr>
-      </w:pPr>
-      <w:r>
-        <w:rPr>
-          <w:lang w:val="en-US"/>
-        </w:rPr>
-        <w:t xml:space="preserve">Later on, you need to match channel names between TV-Browser and </w:t>
-      </w:r>
-      <w:proofErr w:type="spellStart"/>
-      <w:r>
-        <w:rPr>
-          <w:lang w:val="en-US"/>
-        </w:rPr>
-        <w:t>TvHeadend</w:t>
-      </w:r>
-      <w:proofErr w:type="spellEnd"/>
-      <w:r>
-        <w:rPr>
-          <w:lang w:val="en-US"/>
-        </w:rPr>
-        <w:t xml:space="preserve">. For this task, you need to know the channel names used by </w:t>
-      </w:r>
-      <w:proofErr w:type="spellStart"/>
-      <w:r>
-        <w:rPr>
-          <w:lang w:val="en-US"/>
-        </w:rPr>
-        <w:t>TvHeadend</w:t>
-      </w:r>
-      <w:proofErr w:type="spellEnd"/>
-      <w:r>
-        <w:rPr>
-          <w:lang w:val="en-US"/>
-        </w:rPr>
-        <w:t xml:space="preserve">. The following command queries the channel names from </w:t>
-      </w:r>
-      <w:proofErr w:type="spellStart"/>
-      <w:r>
-        <w:rPr>
-          <w:lang w:val="en-US"/>
-        </w:rPr>
-        <w:t>TvHeadend</w:t>
-      </w:r>
-      <w:proofErr w:type="spellEnd"/>
-      <w:r>
-        <w:rPr>
-          <w:lang w:val="en-US"/>
-        </w:rPr>
-        <w:t xml:space="preserve"> and writes it to a text file.</w:t>
-      </w:r>
-    </w:p>
-    <w:p>
-      <w:pPr>
-        <w:rPr>
-          <w:lang w:val="en-US"/>
-        </w:rPr>
-      </w:pPr>
-      <w:r>
-        <w:rPr>
-          <w:lang w:val="en-US"/>
-        </w:rPr>
-        <w:t xml:space="preserve">Open a command prompt or </w:t>
-      </w:r>
-      <w:proofErr w:type="spellStart"/>
-      <w:r>
-        <w:rPr>
-          <w:lang w:val="en-US"/>
-        </w:rPr>
-        <w:t>Powershell</w:t>
-      </w:r>
-      <w:proofErr w:type="spellEnd"/>
+        <w:t>Configure Web Interface with Authentication (Recommended)</w:t>
+      </w:r>
+    </w:p>
+    <w:p>
+      <w:pPr>
+        <w:rPr>
+          <w:lang w:val="en-US"/>
+        </w:rPr>
+      </w:pPr>
+      <w:r>
+        <w:rPr>
+          <w:lang w:val="en-US"/>
+        </w:rPr>
+        <w:t>Make sure you have a user with a password and sufficient rights. You can manage this at the web interface here:</w:t>
+      </w:r>
+    </w:p>
+    <w:p>
+      <w:pPr>
+        <w:rPr>
+          <w:lang w:val="en-US"/>
+        </w:rPr>
+      </w:pPr>
+      <w:r>
+        <w:rPr>
+          <w:lang w:val="en-US"/>
+        </w:rPr>
+        <w:drawing>
+          <wp:inline distT="0" distB="0" distL="0" distR="0" wp14:anchorId="349CAA8E" wp14:editId="7947CF44">
+            <wp:extent cx="3792416" cy="914642"/>
+            <wp:effectExtent l="0" t="0" r="0" b="0"/>
+            <wp:docPr id="13" name="Grafik 13"/>
+            <wp:cNvGraphicFramePr>
+              <a:graphicFrameLocks xmlns:a="http://schemas.openxmlformats.org/drawingml/2006/main" noChangeAspect="1"/>
+            </wp:cNvGraphicFramePr>
+            <a:graphic xmlns:a="http://schemas.openxmlformats.org/drawingml/2006/main">
+              <a:graphicData uri="http://schemas.openxmlformats.org/drawingml/2006/picture">
+                <pic:pic xmlns:pic="http://schemas.openxmlformats.org/drawingml/2006/picture">
+                  <pic:nvPicPr>
+                    <pic:cNvPr id="1" name=""/>
+                    <pic:cNvPicPr/>
+                  </pic:nvPicPr>
+                  <pic:blipFill>
+                    <a:blip r:embed="rId8"/>
+                    <a:stretch>
+                      <a:fillRect/>
+                    </a:stretch>
+                  </pic:blipFill>
+                  <pic:spPr>
+                    <a:xfrm>
+                      <a:off x="0" y="0"/>
+                      <a:ext cx="3852533" cy="929141"/>
+                    </a:xfrm>
+                    <a:prstGeom prst="rect">
+                      <a:avLst/>
+                    </a:prstGeom>
+                  </pic:spPr>
+                </pic:pic>
+              </a:graphicData>
+            </a:graphic>
+          </wp:inline>
+        </w:drawing>
+      </w:r>
+    </w:p>
+    <w:p>
+      <w:pPr>
+        <w:rPr>
+          <w:lang w:val="en-US"/>
+        </w:rPr>
+      </w:pPr>
+      <w:r>
+        <w:rPr>
+          <w:lang w:val="en-US"/>
+        </w:rPr>
+        <w:t xml:space="preserve">Create a user and set </w:t>
+      </w:r>
+      <w:r>
+        <w:rPr>
+          <w:lang w:val="en-US"/>
+        </w:rPr>
+        <w:t xml:space="preserve">at least the following </w:t>
+      </w:r>
+      <w:r>
+        <w:rPr>
+          <w:lang w:val="en-US"/>
+        </w:rPr>
+        <w:t>rights</w:t>
+      </w:r>
+      <w:r>
+        <w:rPr>
+          <w:lang w:val="en-US"/>
+        </w:rPr>
+        <w:t>.</w:t>
+      </w:r>
       <w:r>
         <w:rPr>
           <w:lang w:val="en-US"/>
@@ -490,277 +314,24 @@
         <w:rPr>
           <w:lang w:val="en-US"/>
         </w:rPr>
-        <w:t>windows</w:t>
-      </w:r>
-      <w:r>
-        <w:rPr>
-          <w:lang w:val="en-US"/>
-        </w:rPr>
-        <w:t xml:space="preserve"> </w:t>
-      </w:r>
-      <w:r>
-        <w:rPr>
-          <w:lang w:val="en-US"/>
-        </w:rPr>
-        <w:t xml:space="preserve">and change to the folder where </w:t>
-      </w:r>
-      <w:r>
-        <w:rPr>
-          <w:lang w:val="en-US"/>
-        </w:rPr>
-        <w:t>TvHeadendCli.exe</w:t>
-      </w:r>
-      <w:r>
-        <w:rPr>
-          <w:lang w:val="en-US"/>
-        </w:rPr>
-        <w:t xml:space="preserve"> is located.</w:t>
-      </w:r>
-    </w:p>
-    <w:p>
-      <w:pPr>
-        <w:rPr>
-          <w:lang w:val="en-US"/>
-        </w:rPr>
-      </w:pPr>
-      <w:r>
-        <w:rPr>
-          <w:lang w:val="en-US"/>
-        </w:rPr>
-        <w:t>Replace</w:t>
-      </w:r>
-      <w:r>
-        <w:rPr>
-          <w:lang w:val="en-US"/>
-        </w:rPr>
-        <w:t xml:space="preserve"> </w:t>
-      </w:r>
-      <w:proofErr w:type="spellStart"/>
-      <w:proofErr w:type="gramStart"/>
-      <w:r>
-        <w:rPr>
-          <w:lang w:val="en-US"/>
-        </w:rPr>
-        <w:t>url</w:t>
-      </w:r>
-      <w:proofErr w:type="spellEnd"/>
-      <w:proofErr w:type="gramEnd"/>
-      <w:r>
-        <w:rPr>
-          <w:lang w:val="en-US"/>
-        </w:rPr>
-        <w:t xml:space="preserve">, </w:t>
-      </w:r>
-      <w:proofErr w:type="spellStart"/>
-      <w:r>
-        <w:rPr>
-          <w:lang w:val="en-US"/>
-        </w:rPr>
-        <w:t>user_name</w:t>
-      </w:r>
-      <w:proofErr w:type="spellEnd"/>
-      <w:r>
-        <w:rPr>
-          <w:lang w:val="en-US"/>
-        </w:rPr>
-        <w:t xml:space="preserve"> and password with your values and post </w:t>
-      </w:r>
-      <w:r>
-        <w:rPr>
-          <w:lang w:val="en-US"/>
-        </w:rPr>
-        <w:t>the</w:t>
-      </w:r>
-      <w:r>
-        <w:rPr>
-          <w:lang w:val="en-US"/>
-        </w:rPr>
-        <w:t xml:space="preserve"> command like</w:t>
-      </w:r>
-      <w:r>
-        <w:rPr>
-          <w:lang w:val="en-US"/>
-        </w:rPr>
-        <w:t xml:space="preserve"> this:</w:t>
-      </w:r>
-    </w:p>
-    <w:p>
-      <w:pPr>
-        <w:rPr>
-          <w:lang w:val="en-US"/>
-        </w:rPr>
-      </w:pPr>
-      <w:r>
-        <w:rPr>
-          <w:lang w:val="en-US"/>
-        </w:rPr>
-        <w:t>TvHeadendCli.exe -channels -</w:t>
-      </w:r>
-      <w:proofErr w:type="spellStart"/>
-      <w:proofErr w:type="gramStart"/>
-      <w:r>
-        <w:rPr>
-          <w:lang w:val="en-US"/>
-        </w:rPr>
-        <w:t>url"</w:t>
-      </w:r>
-      <w:proofErr w:type="gramEnd"/>
-      <w:r>
-        <w:rPr>
-          <w:lang w:val="en-US"/>
-        </w:rPr>
-        <w:t>http</w:t>
-      </w:r>
-      <w:proofErr w:type="spellEnd"/>
-      <w:r>
-        <w:rPr>
-          <w:lang w:val="en-US"/>
-        </w:rPr>
-        <w:t>://tvheadend:9981" -</w:t>
-      </w:r>
-      <w:proofErr w:type="spellStart"/>
-      <w:r>
-        <w:rPr>
-          <w:lang w:val="en-US"/>
-        </w:rPr>
-        <w:t>un"</w:t>
-      </w:r>
-      <w:r>
-        <w:rPr>
-          <w:lang w:val="en-US"/>
-        </w:rPr>
-        <w:t>my_</w:t>
-      </w:r>
-      <w:r>
-        <w:rPr>
-          <w:lang w:val="en-US"/>
-        </w:rPr>
-        <w:t>username</w:t>
-      </w:r>
-      <w:proofErr w:type="spellEnd"/>
-      <w:r>
-        <w:rPr>
-          <w:lang w:val="en-US"/>
-        </w:rPr>
-        <w:t>" -</w:t>
-      </w:r>
-      <w:proofErr w:type="spellStart"/>
-      <w:r>
-        <w:rPr>
-          <w:lang w:val="en-US"/>
-        </w:rPr>
-        <w:t>up"</w:t>
-      </w:r>
-      <w:r>
-        <w:rPr>
-          <w:lang w:val="en-US"/>
-        </w:rPr>
-        <w:t>my_</w:t>
-      </w:r>
-      <w:r>
-        <w:rPr>
-          <w:lang w:val="en-US"/>
-        </w:rPr>
-        <w:t>password</w:t>
-      </w:r>
-      <w:proofErr w:type="spellEnd"/>
-      <w:r>
-        <w:rPr>
-          <w:lang w:val="en-US"/>
-        </w:rPr>
-        <w:t>" &gt; channels.txt</w:t>
-      </w:r>
-    </w:p>
-    <w:p>
-      <w:pPr>
-        <w:rPr>
-          <w:lang w:val="en-US"/>
-        </w:rPr>
-      </w:pPr>
-      <w:r>
-        <w:rPr>
-          <w:lang w:val="en-US"/>
-        </w:rPr>
-        <w:t xml:space="preserve">Note: the </w:t>
-      </w:r>
-      <w:proofErr w:type="spellStart"/>
-      <w:proofErr w:type="gramStart"/>
-      <w:r>
-        <w:rPr>
-          <w:lang w:val="en-US"/>
-        </w:rPr>
-        <w:t>url</w:t>
-      </w:r>
-      <w:proofErr w:type="spellEnd"/>
-      <w:proofErr w:type="gramEnd"/>
-      <w:r>
-        <w:rPr>
-          <w:lang w:val="en-US"/>
-        </w:rPr>
-        <w:t xml:space="preserve"> (and the port) you can find in the address bar of your browser after opening the </w:t>
-      </w:r>
-      <w:proofErr w:type="spellStart"/>
-      <w:r>
-        <w:rPr>
-          <w:lang w:val="en-US"/>
-        </w:rPr>
-        <w:t>TvHeadend</w:t>
-      </w:r>
-      <w:proofErr w:type="spellEnd"/>
-      <w:r>
-        <w:rPr>
-          <w:lang w:val="en-US"/>
-        </w:rPr>
-        <w:t xml:space="preserve"> Site.</w:t>
-      </w:r>
-    </w:p>
-    <w:p>
-      <w:pPr>
-        <w:pStyle w:val="berschrift1"/>
-      </w:pPr>
-      <w:proofErr w:type="spellStart"/>
-      <w:r>
-        <w:t>Aufnahmesteuerung</w:t>
-      </w:r>
-      <w:proofErr w:type="spellEnd"/>
-      <w:r>
-        <w:t xml:space="preserve"> </w:t>
-      </w:r>
-    </w:p>
-    <w:p>
-      <w:pPr>
-        <w:pStyle w:val="berschrift2"/>
-      </w:pPr>
-      <w:r>
-        <w:t xml:space="preserve">Install and </w:t>
-      </w:r>
-      <w:r>
-        <w:t>U</w:t>
-      </w:r>
-      <w:r>
-        <w:t xml:space="preserve">pdate the </w:t>
-      </w:r>
-      <w:r>
-        <w:t>P</w:t>
-      </w:r>
-      <w:r>
-        <w:t xml:space="preserve">lugin </w:t>
-      </w:r>
-      <w:r>
-        <w:t>with TV-Browser</w:t>
-      </w:r>
-    </w:p>
-    <w:p>
-      <w:r>
-        <w:rPr>
-          <w:noProof/>
-          <w:lang w:eastAsia="de-DE"/>
+        <w:t>Then go to the password tab and create a password for the new user.</w:t>
+      </w:r>
+    </w:p>
+    <w:p>
+      <w:pPr>
+        <w:rPr>
+          <w:lang w:val="en-US"/>
+        </w:rPr>
+      </w:pPr>
+      <w:r>
+        <w:rPr>
+          <w:lang w:val="en-US"/>
         </w:rPr>
         <w:drawing>
-          <wp:inline distT="0" distB="0" distL="0" distR="0" wp14:anchorId="57720013" wp14:editId="1C503350">
-            <wp:extent cx="3388360" cy="1252756"/>
-            <wp:effectExtent l="0" t="0" r="2540" b="5080"/>
-            <wp:docPr id="1" name="Grafik 1"/>
+          <wp:inline distT="0" distB="0" distL="0" distR="0" wp14:anchorId="52E7610F" wp14:editId="118351F2">
+            <wp:extent cx="4073769" cy="1861955"/>
+            <wp:effectExtent l="0" t="0" r="3175" b="5080"/>
+            <wp:docPr id="14" name="Grafik 14"/>
             <wp:cNvGraphicFramePr>
               <a:graphicFrameLocks xmlns:a="http://schemas.openxmlformats.org/drawingml/2006/main" noChangeAspect="1"/>
             </wp:cNvGraphicFramePr>
@@ -780,7 +351,7 @@
                   <pic:spPr>
                     <a:xfrm>
                       <a:off x="0" y="0"/>
-                      <a:ext cx="3401559" cy="1257636"/>
+                      <a:ext cx="4082189" cy="1865803"/>
                     </a:xfrm>
                     <a:prstGeom prst="rect">
                       <a:avLst/>
@@ -795,54 +366,40 @@
     </w:p>
     <w:p>
       <w:pPr>
-        <w:rPr>
-          <w:rFonts w:asciiTheme="majorHAnsi" w:eastAsiaTheme="majorEastAsia" w:hAnsiTheme="majorHAnsi" w:cstheme="majorBidi"/>
-          <w:color w:val="2E74B5" w:themeColor="accent1" w:themeShade="BF"/>
-          <w:sz w:val="24"/>
-          <w:szCs w:val="24"/>
-          <w:lang w:val="en-US"/>
-        </w:rPr>
-      </w:pPr>
-      <w:r>
-        <w:br w:type="page"/>
-      </w:r>
-    </w:p>
-    <w:p>
-      <w:pPr>
         <w:pStyle w:val="berschrift2"/>
       </w:pPr>
       <w:r>
-        <w:lastRenderedPageBreak/>
-        <w:t>Setup the Plugin</w:t>
-      </w:r>
-    </w:p>
-    <w:p>
-      <w:pPr>
-        <w:pStyle w:val="berschrift3"/>
-      </w:pPr>
-      <w:r>
-        <w:t xml:space="preserve">Add a </w:t>
-      </w:r>
-      <w:proofErr w:type="spellStart"/>
-      <w:r>
-        <w:t>new</w:t>
-      </w:r>
-      <w:proofErr w:type="spellEnd"/>
-      <w:r>
-        <w:t xml:space="preserve"> „Device“</w:t>
-      </w:r>
-    </w:p>
-    <w:p>
-      <w:r>
-        <w:rPr>
-          <w:noProof/>
-          <w:lang w:eastAsia="de-DE"/>
+        <w:t>Configure Web Interface without Authentication</w:t>
+      </w:r>
+    </w:p>
+    <w:p>
+      <w:pPr>
+        <w:rPr>
+          <w:lang w:val="en-US"/>
+        </w:rPr>
+      </w:pPr>
+      <w:r>
+        <w:rPr>
+          <w:lang w:val="en-US"/>
+        </w:rPr>
+        <w:t>Make sure you have a user with name *. Give * Permissions as shown here:</w:t>
+      </w:r>
+    </w:p>
+    <w:p>
+      <w:pPr>
+        <w:rPr>
+          <w:lang w:val="en-US"/>
+        </w:rPr>
+      </w:pPr>
+      <w:r>
+        <w:rPr>
+          <w:lang w:val="en-US"/>
         </w:rPr>
         <w:drawing>
-          <wp:inline distT="0" distB="0" distL="0" distR="0" wp14:anchorId="2DA3795F" wp14:editId="7064B697">
-            <wp:extent cx="2199640" cy="1443370"/>
-            <wp:effectExtent l="0" t="0" r="0" b="4445"/>
-            <wp:docPr id="7" name="Grafik 7"/>
+          <wp:inline distT="0" distB="0" distL="0" distR="0" wp14:anchorId="75EB6E0D" wp14:editId="63E9F151">
+            <wp:extent cx="6480175" cy="1663065"/>
+            <wp:effectExtent l="0" t="0" r="0" b="0"/>
+            <wp:docPr id="12" name="Grafik 12"/>
             <wp:cNvGraphicFramePr>
               <a:graphicFrameLocks xmlns:a="http://schemas.openxmlformats.org/drawingml/2006/main" noChangeAspect="1"/>
             </wp:cNvGraphicFramePr>
@@ -862,7 +419,7 @@
                   <pic:spPr>
                     <a:xfrm>
                       <a:off x="0" y="0"/>
-                      <a:ext cx="2206506" cy="1447875"/>
+                      <a:ext cx="6480175" cy="1663065"/>
                     </a:xfrm>
                     <a:prstGeom prst="rect">
                       <a:avLst/>
@@ -885,26 +442,44 @@
         <w:rPr>
           <w:lang w:val="en-US"/>
         </w:rPr>
-        <w:t>Chose a name for the Device and click okay</w:t>
-      </w:r>
-      <w:r>
-        <w:rPr>
-          <w:lang w:val="en-US"/>
-        </w:rPr>
-        <w:t>:</w:t>
-      </w:r>
-    </w:p>
-    <w:p>
-      <w:r>
-        <w:rPr>
-          <w:noProof/>
-          <w:lang w:eastAsia="de-DE"/>
+        <w:br w:type="page"/>
+      </w:r>
+    </w:p>
+    <w:p>
+      <w:pPr>
+        <w:rPr>
+          <w:lang w:val="en-US"/>
+        </w:rPr>
+      </w:pPr>
+      <w:r>
+        <w:rPr>
+          <w:lang w:val="en-US"/>
+        </w:rPr>
+        <w:lastRenderedPageBreak/>
+        <w:t xml:space="preserve">Make sure you have a password </w:t>
+      </w:r>
+      <w:r>
+        <w:rPr>
+          <w:lang w:val="en-US"/>
+        </w:rPr>
+        <w:t>for User *</w:t>
+      </w:r>
+    </w:p>
+    <w:p>
+      <w:pPr>
+        <w:rPr>
+          <w:lang w:val="en-US"/>
+        </w:rPr>
+      </w:pPr>
+      <w:r>
+        <w:rPr>
+          <w:lang w:val="en-US"/>
         </w:rPr>
         <w:drawing>
-          <wp:inline distT="0" distB="0" distL="0" distR="0" wp14:anchorId="47DF83D7" wp14:editId="3EE9D923">
-            <wp:extent cx="4556760" cy="2059885"/>
-            <wp:effectExtent l="0" t="0" r="0" b="0"/>
-            <wp:docPr id="3" name="Grafik 3"/>
+          <wp:inline distT="0" distB="0" distL="0" distR="0" wp14:anchorId="20DB8F5D" wp14:editId="22179B95">
+            <wp:extent cx="4839496" cy="1383323"/>
+            <wp:effectExtent l="0" t="0" r="0" b="7620"/>
+            <wp:docPr id="11" name="Grafik 11"/>
             <wp:cNvGraphicFramePr>
               <a:graphicFrameLocks xmlns:a="http://schemas.openxmlformats.org/drawingml/2006/main" noChangeAspect="1"/>
             </wp:cNvGraphicFramePr>
@@ -924,7 +499,7 @@
                   <pic:spPr>
                     <a:xfrm>
                       <a:off x="0" y="0"/>
-                      <a:ext cx="4565365" cy="2063775"/>
+                      <a:ext cx="4892554" cy="1398489"/>
                     </a:xfrm>
                     <a:prstGeom prst="rect">
                       <a:avLst/>
@@ -939,35 +514,153 @@
     </w:p>
     <w:p>
       <w:pPr>
-        <w:pStyle w:val="berschrift3"/>
-        <w:rPr>
-          <w:lang w:val="en-US"/>
-        </w:rPr>
-      </w:pPr>
-      <w:r>
-        <w:rPr>
-          <w:lang w:val="en-US"/>
-        </w:rPr>
-        <w:t>Setup the Device</w:t>
-      </w:r>
-    </w:p>
-    <w:p>
-      <w:pPr>
-        <w:rPr>
-          <w:lang w:val="en-US"/>
-        </w:rPr>
-      </w:pPr>
-      <w:r>
-        <w:rPr>
-          <w:lang w:val="en-US"/>
-        </w:rPr>
-        <w:t>F</w:t>
-      </w:r>
-      <w:r>
-        <w:rPr>
-          <w:lang w:val="en-US"/>
-        </w:rPr>
-        <w:t xml:space="preserve">ill in the path to </w:t>
+        <w:pStyle w:val="berschrift1"/>
+      </w:pPr>
+      <w:r>
+        <w:t>TvHeadendCli</w:t>
+      </w:r>
+      <w:r>
+        <w:t>.exe</w:t>
+      </w:r>
+    </w:p>
+    <w:p>
+      <w:pPr>
+        <w:rPr>
+          <w:lang w:val="en-US"/>
+        </w:rPr>
+      </w:pPr>
+      <w:r>
+        <w:rPr>
+          <w:lang w:val="en-US"/>
+        </w:rPr>
+        <w:t xml:space="preserve">This is the </w:t>
+      </w:r>
+      <w:r>
+        <w:rPr>
+          <w:lang w:val="en-US"/>
+        </w:rPr>
+        <w:t xml:space="preserve">command line </w:t>
+      </w:r>
+      <w:r>
+        <w:rPr>
+          <w:lang w:val="en-US"/>
+        </w:rPr>
+        <w:t>t</w:t>
+      </w:r>
+      <w:r>
+        <w:rPr>
+          <w:lang w:val="en-US"/>
+        </w:rPr>
+        <w:t>ool</w:t>
+      </w:r>
+      <w:r>
+        <w:rPr>
+          <w:lang w:val="en-US"/>
+        </w:rPr>
+        <w:t>. I</w:t>
+      </w:r>
+      <w:r>
+        <w:rPr>
+          <w:lang w:val="en-US"/>
+        </w:rPr>
+        <w:t>t</w:t>
+      </w:r>
+      <w:r>
+        <w:rPr>
+          <w:lang w:val="en-US"/>
+        </w:rPr>
+        <w:t xml:space="preserve"> is open source and freeware.</w:t>
+      </w:r>
+      <w:r>
+        <w:rPr>
+          <w:lang w:val="en-US"/>
+        </w:rPr>
+        <w:t xml:space="preserve"> It is a command line program for windows, written in C#. After setting up </w:t>
+      </w:r>
+      <w:r>
+        <w:rPr>
+          <w:lang w:val="en-US"/>
+        </w:rPr>
+        <w:t>everything,</w:t>
+      </w:r>
+      <w:r>
+        <w:rPr>
+          <w:lang w:val="en-US"/>
+        </w:rPr>
+        <w:t xml:space="preserve"> you will not see it anymore and can forget about it.</w:t>
+      </w:r>
+    </w:p>
+    <w:p>
+      <w:pPr>
+        <w:pStyle w:val="berschrift2"/>
+      </w:pPr>
+      <w:r>
+        <w:t>Download and installation</w:t>
+      </w:r>
+    </w:p>
+    <w:p>
+      <w:pPr>
+        <w:rPr>
+          <w:lang w:val="en-US"/>
+        </w:rPr>
+      </w:pPr>
+      <w:r>
+        <w:rPr>
+          <w:lang w:val="en-US"/>
+        </w:rPr>
+        <w:t xml:space="preserve">No installation is necessary, just </w:t>
+      </w:r>
+      <w:hyperlink r:id="rId12" w:history="1">
+        <w:r>
+          <w:rPr>
+            <w:rStyle w:val="Hyperlink"/>
+            <w:lang w:val="en-US"/>
+          </w:rPr>
+          <w:t>download</w:t>
+        </w:r>
+      </w:hyperlink>
+      <w:r>
+        <w:rPr>
+          <w:lang w:val="en-US"/>
+        </w:rPr>
+        <w:t xml:space="preserve"> the zip file and extract the files to a folder of your choice.</w:t>
+      </w:r>
+    </w:p>
+    <w:p>
+      <w:pPr>
+        <w:rPr>
+          <w:lang w:val="en-US"/>
+        </w:rPr>
+      </w:pPr>
+      <w:r>
+        <w:rPr>
+          <w:lang w:val="en-US"/>
+        </w:rPr>
+        <w:t xml:space="preserve">Check the tool by opening a command prompt or </w:t>
+      </w:r>
+      <w:r>
+        <w:rPr>
+          <w:lang w:val="en-US"/>
+        </w:rPr>
+        <w:t>PowerShell</w:t>
+      </w:r>
+      <w:r>
+        <w:rPr>
+          <w:lang w:val="en-US"/>
+        </w:rPr>
+        <w:t xml:space="preserve"> window and </w:t>
+      </w:r>
+      <w:r>
+        <w:rPr>
+          <w:lang w:val="en-US"/>
+        </w:rPr>
+        <w:t>change</w:t>
+      </w:r>
+      <w:r>
+        <w:rPr>
+          <w:lang w:val="en-US"/>
+        </w:rPr>
+        <w:t xml:space="preserve"> to the folder where </w:t>
       </w:r>
       <w:r>
         <w:rPr>
@@ -979,7 +672,489 @@
         <w:rPr>
           <w:lang w:val="en-US"/>
         </w:rPr>
-        <w:t>:</w:t>
+        <w:t xml:space="preserve"> is located. Try the following command:</w:t>
+      </w:r>
+    </w:p>
+    <w:p>
+      <w:pPr>
+        <w:rPr>
+          <w:lang w:val="en-US"/>
+        </w:rPr>
+      </w:pPr>
+      <w:r>
+        <w:rPr>
+          <w:lang w:val="en-US"/>
+        </w:rPr>
+        <w:t xml:space="preserve">TvHeadendCli.exe </w:t>
+      </w:r>
+      <w:r>
+        <w:rPr>
+          <w:lang w:val="en-US"/>
+        </w:rPr>
+        <w:t>-</w:t>
+      </w:r>
+      <w:r>
+        <w:rPr>
+          <w:lang w:val="en-US"/>
+        </w:rPr>
+        <w:t>help</w:t>
+      </w:r>
+    </w:p>
+    <w:p>
+      <w:pPr>
+        <w:pStyle w:val="berschrift2"/>
+      </w:pPr>
+      <w:bookmarkStart w:id="1" w:name="_Ref7339646"/>
+      <w:r>
+        <w:t xml:space="preserve">Get Channel names from </w:t>
+      </w:r>
+      <w:proofErr w:type="spellStart"/>
+      <w:r>
+        <w:t>Tv</w:t>
+      </w:r>
+      <w:proofErr w:type="spellEnd"/>
+      <w:r>
+        <w:t>-Headend</w:t>
+      </w:r>
+      <w:bookmarkEnd w:id="1"/>
+    </w:p>
+    <w:p>
+      <w:pPr>
+        <w:rPr>
+          <w:lang w:val="en-US"/>
+        </w:rPr>
+      </w:pPr>
+      <w:r>
+        <w:rPr>
+          <w:lang w:val="en-US"/>
+        </w:rPr>
+        <w:t xml:space="preserve">Later on, you need to match channel names between TV-Browser and </w:t>
+      </w:r>
+      <w:proofErr w:type="spellStart"/>
+      <w:r>
+        <w:rPr>
+          <w:lang w:val="en-US"/>
+        </w:rPr>
+        <w:t>TvHeadend</w:t>
+      </w:r>
+      <w:proofErr w:type="spellEnd"/>
+      <w:r>
+        <w:rPr>
+          <w:lang w:val="en-US"/>
+        </w:rPr>
+        <w:t xml:space="preserve">. For this task, you need to know the channel names used by </w:t>
+      </w:r>
+      <w:proofErr w:type="spellStart"/>
+      <w:r>
+        <w:rPr>
+          <w:lang w:val="en-US"/>
+        </w:rPr>
+        <w:t>TvHeadend</w:t>
+      </w:r>
+      <w:proofErr w:type="spellEnd"/>
+      <w:r>
+        <w:rPr>
+          <w:lang w:val="en-US"/>
+        </w:rPr>
+        <w:t xml:space="preserve">. The following command queries the channel names from </w:t>
+      </w:r>
+      <w:proofErr w:type="spellStart"/>
+      <w:r>
+        <w:rPr>
+          <w:lang w:val="en-US"/>
+        </w:rPr>
+        <w:t>TvHeadend</w:t>
+      </w:r>
+      <w:proofErr w:type="spellEnd"/>
+      <w:r>
+        <w:rPr>
+          <w:lang w:val="en-US"/>
+        </w:rPr>
+        <w:t xml:space="preserve"> and writes it to a text file.</w:t>
+      </w:r>
+    </w:p>
+    <w:p>
+      <w:pPr>
+        <w:rPr>
+          <w:lang w:val="en-US"/>
+        </w:rPr>
+      </w:pPr>
+      <w:r>
+        <w:rPr>
+          <w:lang w:val="en-US"/>
+        </w:rPr>
+        <w:t xml:space="preserve">Open a command prompt or </w:t>
+      </w:r>
+      <w:proofErr w:type="spellStart"/>
+      <w:r>
+        <w:rPr>
+          <w:lang w:val="en-US"/>
+        </w:rPr>
+        <w:t>Powershell</w:t>
+      </w:r>
+      <w:proofErr w:type="spellEnd"/>
+      <w:r>
+        <w:rPr>
+          <w:lang w:val="en-US"/>
+        </w:rPr>
+        <w:t xml:space="preserve"> </w:t>
+      </w:r>
+      <w:r>
+        <w:rPr>
+          <w:lang w:val="en-US"/>
+        </w:rPr>
+        <w:t>windows</w:t>
+      </w:r>
+      <w:r>
+        <w:rPr>
+          <w:lang w:val="en-US"/>
+        </w:rPr>
+        <w:t xml:space="preserve"> </w:t>
+      </w:r>
+      <w:r>
+        <w:rPr>
+          <w:lang w:val="en-US"/>
+        </w:rPr>
+        <w:t xml:space="preserve">and change to the folder where </w:t>
+      </w:r>
+      <w:r>
+        <w:rPr>
+          <w:lang w:val="en-US"/>
+        </w:rPr>
+        <w:t>TvHeadendCli.exe</w:t>
+      </w:r>
+      <w:r>
+        <w:rPr>
+          <w:lang w:val="en-US"/>
+        </w:rPr>
+        <w:t xml:space="preserve"> is located.</w:t>
+      </w:r>
+    </w:p>
+    <w:p>
+      <w:pPr>
+        <w:rPr>
+          <w:lang w:val="en-US"/>
+        </w:rPr>
+      </w:pPr>
+      <w:r>
+        <w:rPr>
+          <w:lang w:val="en-US"/>
+        </w:rPr>
+        <w:t>Replace</w:t>
+      </w:r>
+      <w:r>
+        <w:rPr>
+          <w:lang w:val="en-US"/>
+        </w:rPr>
+        <w:t xml:space="preserve"> </w:t>
+      </w:r>
+      <w:proofErr w:type="spellStart"/>
+      <w:proofErr w:type="gramStart"/>
+      <w:r>
+        <w:rPr>
+          <w:lang w:val="en-US"/>
+        </w:rPr>
+        <w:t>url</w:t>
+      </w:r>
+      <w:proofErr w:type="spellEnd"/>
+      <w:proofErr w:type="gramEnd"/>
+      <w:r>
+        <w:rPr>
+          <w:lang w:val="en-US"/>
+        </w:rPr>
+        <w:t xml:space="preserve">, </w:t>
+      </w:r>
+      <w:proofErr w:type="spellStart"/>
+      <w:r>
+        <w:rPr>
+          <w:lang w:val="en-US"/>
+        </w:rPr>
+        <w:t>my_</w:t>
+      </w:r>
+      <w:r>
+        <w:rPr>
+          <w:lang w:val="en-US"/>
+        </w:rPr>
+        <w:t>username</w:t>
+      </w:r>
+      <w:proofErr w:type="spellEnd"/>
+      <w:r>
+        <w:rPr>
+          <w:lang w:val="en-US"/>
+        </w:rPr>
+        <w:t xml:space="preserve"> and password with your values and post </w:t>
+      </w:r>
+      <w:r>
+        <w:rPr>
+          <w:lang w:val="en-US"/>
+        </w:rPr>
+        <w:t>the</w:t>
+      </w:r>
+      <w:r>
+        <w:rPr>
+          <w:lang w:val="en-US"/>
+        </w:rPr>
+        <w:t xml:space="preserve"> command like</w:t>
+      </w:r>
+      <w:r>
+        <w:rPr>
+          <w:lang w:val="en-US"/>
+        </w:rPr>
+        <w:t xml:space="preserve"> this:</w:t>
+      </w:r>
+    </w:p>
+    <w:p>
+      <w:pPr>
+        <w:rPr>
+          <w:color w:val="FF0000"/>
+          <w:lang w:val="en-US"/>
+        </w:rPr>
+      </w:pPr>
+      <w:r>
+        <w:rPr>
+          <w:color w:val="FF0000"/>
+          <w:lang w:val="en-US"/>
+        </w:rPr>
+        <w:t xml:space="preserve">Attention: if you do not use authentication and if you have a user *, you need to leave off </w:t>
+      </w:r>
+      <w:r>
+        <w:rPr>
+          <w:color w:val="FF0000"/>
+          <w:lang w:val="en-US"/>
+        </w:rPr>
+        <w:t>the parameters</w:t>
+      </w:r>
+      <w:r>
+        <w:rPr>
+          <w:color w:val="FF0000"/>
+          <w:lang w:val="en-US"/>
+        </w:rPr>
+        <w:br/>
+      </w:r>
+      <w:r>
+        <w:rPr>
+          <w:b/>
+          <w:color w:val="FF0000"/>
+          <w:lang w:val="en-US"/>
+        </w:rPr>
+        <w:t>-</w:t>
+      </w:r>
+      <w:proofErr w:type="spellStart"/>
+      <w:r>
+        <w:rPr>
+          <w:b/>
+          <w:color w:val="FF0000"/>
+          <w:lang w:val="en-US"/>
+        </w:rPr>
+        <w:t>un"my_username</w:t>
+      </w:r>
+      <w:proofErr w:type="spellEnd"/>
+      <w:r>
+        <w:rPr>
+          <w:b/>
+          <w:color w:val="FF0000"/>
+          <w:lang w:val="en-US"/>
+        </w:rPr>
+        <w:t>" -</w:t>
+      </w:r>
+      <w:proofErr w:type="spellStart"/>
+      <w:r>
+        <w:rPr>
+          <w:b/>
+          <w:color w:val="FF0000"/>
+          <w:lang w:val="en-US"/>
+        </w:rPr>
+        <w:t>up"my_password</w:t>
+      </w:r>
+      <w:proofErr w:type="spellEnd"/>
+      <w:r>
+        <w:rPr>
+          <w:b/>
+          <w:color w:val="FF0000"/>
+          <w:lang w:val="en-US"/>
+        </w:rPr>
+        <w:t>"!</w:t>
+      </w:r>
+    </w:p>
+    <w:p>
+      <w:pPr>
+        <w:rPr>
+          <w:lang w:val="en-US"/>
+        </w:rPr>
+      </w:pPr>
+      <w:r>
+        <w:rPr>
+          <w:lang w:val="en-US"/>
+        </w:rPr>
+        <w:t>TvHeadendCli.exe -channels -</w:t>
+      </w:r>
+      <w:proofErr w:type="spellStart"/>
+      <w:proofErr w:type="gramStart"/>
+      <w:r>
+        <w:rPr>
+          <w:lang w:val="en-US"/>
+        </w:rPr>
+        <w:t>url"</w:t>
+      </w:r>
+      <w:proofErr w:type="gramEnd"/>
+      <w:r>
+        <w:rPr>
+          <w:lang w:val="en-US"/>
+        </w:rPr>
+        <w:t>http</w:t>
+      </w:r>
+      <w:proofErr w:type="spellEnd"/>
+      <w:r>
+        <w:rPr>
+          <w:lang w:val="en-US"/>
+        </w:rPr>
+        <w:t>://tvheadend:9981" -</w:t>
+      </w:r>
+      <w:proofErr w:type="spellStart"/>
+      <w:r>
+        <w:rPr>
+          <w:lang w:val="en-US"/>
+        </w:rPr>
+        <w:t>un"</w:t>
+      </w:r>
+      <w:r>
+        <w:rPr>
+          <w:lang w:val="en-US"/>
+        </w:rPr>
+        <w:t>my_</w:t>
+      </w:r>
+      <w:r>
+        <w:rPr>
+          <w:lang w:val="en-US"/>
+        </w:rPr>
+        <w:t>username</w:t>
+      </w:r>
+      <w:proofErr w:type="spellEnd"/>
+      <w:r>
+        <w:rPr>
+          <w:lang w:val="en-US"/>
+        </w:rPr>
+        <w:t>" -</w:t>
+      </w:r>
+      <w:proofErr w:type="spellStart"/>
+      <w:r>
+        <w:rPr>
+          <w:lang w:val="en-US"/>
+        </w:rPr>
+        <w:t>up"</w:t>
+      </w:r>
+      <w:r>
+        <w:rPr>
+          <w:lang w:val="en-US"/>
+        </w:rPr>
+        <w:t>my_</w:t>
+      </w:r>
+      <w:r>
+        <w:rPr>
+          <w:lang w:val="en-US"/>
+        </w:rPr>
+        <w:t>password</w:t>
+      </w:r>
+      <w:proofErr w:type="spellEnd"/>
+      <w:r>
+        <w:rPr>
+          <w:lang w:val="en-US"/>
+        </w:rPr>
+        <w:t>" &gt; channels.txt</w:t>
+      </w:r>
+    </w:p>
+    <w:p>
+      <w:pPr>
+        <w:rPr>
+          <w:lang w:val="en-US"/>
+        </w:rPr>
+      </w:pPr>
+      <w:r>
+        <w:rPr>
+          <w:lang w:val="en-US"/>
+        </w:rPr>
+        <w:t xml:space="preserve">Note: the </w:t>
+      </w:r>
+      <w:proofErr w:type="spellStart"/>
+      <w:proofErr w:type="gramStart"/>
+      <w:r>
+        <w:rPr>
+          <w:lang w:val="en-US"/>
+        </w:rPr>
+        <w:t>url</w:t>
+      </w:r>
+      <w:proofErr w:type="spellEnd"/>
+      <w:proofErr w:type="gramEnd"/>
+      <w:r>
+        <w:rPr>
+          <w:lang w:val="en-US"/>
+        </w:rPr>
+        <w:t xml:space="preserve"> (and the port) you can find in the address bar of your browser after opening the </w:t>
+      </w:r>
+      <w:proofErr w:type="spellStart"/>
+      <w:r>
+        <w:rPr>
+          <w:lang w:val="en-US"/>
+        </w:rPr>
+        <w:t>TvHeadend</w:t>
+      </w:r>
+      <w:proofErr w:type="spellEnd"/>
+      <w:r>
+        <w:rPr>
+          <w:lang w:val="en-US"/>
+        </w:rPr>
+        <w:t xml:space="preserve"> Site.</w:t>
+      </w:r>
+    </w:p>
+    <w:p>
+      <w:pPr>
+        <w:rPr>
+          <w:rFonts w:asciiTheme="majorHAnsi" w:eastAsiaTheme="majorEastAsia" w:hAnsiTheme="majorHAnsi" w:cstheme="majorBidi"/>
+          <w:color w:val="2E74B5" w:themeColor="accent1" w:themeShade="BF"/>
+          <w:sz w:val="28"/>
+          <w:szCs w:val="28"/>
+          <w:lang w:val="en-US"/>
+        </w:rPr>
+      </w:pPr>
+      <w:r>
+        <w:br w:type="page"/>
+      </w:r>
+    </w:p>
+    <w:p>
+      <w:pPr>
+        <w:pStyle w:val="berschrift1"/>
+      </w:pPr>
+      <w:proofErr w:type="spellStart"/>
+      <w:r>
+        <w:lastRenderedPageBreak/>
+        <w:t>Aufnahmesteuerung</w:t>
+      </w:r>
+      <w:proofErr w:type="spellEnd"/>
+      <w:r>
+        <w:t xml:space="preserve"> </w:t>
+      </w:r>
+    </w:p>
+    <w:p>
+      <w:pPr>
+        <w:pStyle w:val="berschrift2"/>
+      </w:pPr>
+      <w:r>
+        <w:t xml:space="preserve">Install and </w:t>
+      </w:r>
+      <w:r>
+        <w:t>U</w:t>
+      </w:r>
+      <w:r>
+        <w:t xml:space="preserve">pdate the </w:t>
+      </w:r>
+      <w:r>
+        <w:t>P</w:t>
+      </w:r>
+      <w:r>
+        <w:t xml:space="preserve">lugin </w:t>
+      </w:r>
+      <w:r>
+        <w:t>with TV-Browser</w:t>
       </w:r>
     </w:p>
     <w:p>
@@ -989,9 +1164,226 @@
           <w:lang w:eastAsia="de-DE"/>
         </w:rPr>
         <w:drawing>
+          <wp:inline distT="0" distB="0" distL="0" distR="0" wp14:anchorId="57720013" wp14:editId="1C503350">
+            <wp:extent cx="3388360" cy="1252756"/>
+            <wp:effectExtent l="0" t="0" r="2540" b="5080"/>
+            <wp:docPr id="1" name="Grafik 1"/>
+            <wp:cNvGraphicFramePr>
+              <a:graphicFrameLocks xmlns:a="http://schemas.openxmlformats.org/drawingml/2006/main" noChangeAspect="1"/>
+            </wp:cNvGraphicFramePr>
+            <a:graphic xmlns:a="http://schemas.openxmlformats.org/drawingml/2006/main">
+              <a:graphicData uri="http://schemas.openxmlformats.org/drawingml/2006/picture">
+                <pic:pic xmlns:pic="http://schemas.openxmlformats.org/drawingml/2006/picture">
+                  <pic:nvPicPr>
+                    <pic:cNvPr id="1" name=""/>
+                    <pic:cNvPicPr/>
+                  </pic:nvPicPr>
+                  <pic:blipFill>
+                    <a:blip r:embed="rId13"/>
+                    <a:stretch>
+                      <a:fillRect/>
+                    </a:stretch>
+                  </pic:blipFill>
+                  <pic:spPr>
+                    <a:xfrm>
+                      <a:off x="0" y="0"/>
+                      <a:ext cx="3401559" cy="1257636"/>
+                    </a:xfrm>
+                    <a:prstGeom prst="rect">
+                      <a:avLst/>
+                    </a:prstGeom>
+                  </pic:spPr>
+                </pic:pic>
+              </a:graphicData>
+            </a:graphic>
+          </wp:inline>
+        </w:drawing>
+      </w:r>
+    </w:p>
+    <w:p>
+      <w:pPr>
+        <w:pStyle w:val="berschrift2"/>
+      </w:pPr>
+      <w:r>
+        <w:t>Setup the Plugin</w:t>
+      </w:r>
+    </w:p>
+    <w:p>
+      <w:pPr>
+        <w:pStyle w:val="berschrift3"/>
+      </w:pPr>
+      <w:r>
+        <w:t xml:space="preserve">Add a </w:t>
+      </w:r>
+      <w:proofErr w:type="spellStart"/>
+      <w:r>
+        <w:t>new</w:t>
+      </w:r>
+      <w:proofErr w:type="spellEnd"/>
+      <w:r>
+        <w:t xml:space="preserve"> „Device“</w:t>
+      </w:r>
+    </w:p>
+    <w:p>
+      <w:r>
+        <w:rPr>
+          <w:noProof/>
+          <w:lang w:eastAsia="de-DE"/>
+        </w:rPr>
+        <w:drawing>
+          <wp:inline distT="0" distB="0" distL="0" distR="0" wp14:anchorId="2DA3795F" wp14:editId="7064B697">
+            <wp:extent cx="2199640" cy="1443370"/>
+            <wp:effectExtent l="0" t="0" r="0" b="4445"/>
+            <wp:docPr id="7" name="Grafik 7"/>
+            <wp:cNvGraphicFramePr>
+              <a:graphicFrameLocks xmlns:a="http://schemas.openxmlformats.org/drawingml/2006/main" noChangeAspect="1"/>
+            </wp:cNvGraphicFramePr>
+            <a:graphic xmlns:a="http://schemas.openxmlformats.org/drawingml/2006/main">
+              <a:graphicData uri="http://schemas.openxmlformats.org/drawingml/2006/picture">
+                <pic:pic xmlns:pic="http://schemas.openxmlformats.org/drawingml/2006/picture">
+                  <pic:nvPicPr>
+                    <pic:cNvPr id="1" name=""/>
+                    <pic:cNvPicPr/>
+                  </pic:nvPicPr>
+                  <pic:blipFill>
+                    <a:blip r:embed="rId14"/>
+                    <a:stretch>
+                      <a:fillRect/>
+                    </a:stretch>
+                  </pic:blipFill>
+                  <pic:spPr>
+                    <a:xfrm>
+                      <a:off x="0" y="0"/>
+                      <a:ext cx="2206506" cy="1447875"/>
+                    </a:xfrm>
+                    <a:prstGeom prst="rect">
+                      <a:avLst/>
+                    </a:prstGeom>
+                  </pic:spPr>
+                </pic:pic>
+              </a:graphicData>
+            </a:graphic>
+          </wp:inline>
+        </w:drawing>
+      </w:r>
+    </w:p>
+    <w:p>
+      <w:pPr>
+        <w:rPr>
+          <w:lang w:val="en-US"/>
+        </w:rPr>
+      </w:pPr>
+      <w:r>
+        <w:rPr>
+          <w:lang w:val="en-US"/>
+        </w:rPr>
+        <w:t>Chose a name for the Device and click okay</w:t>
+      </w:r>
+      <w:r>
+        <w:rPr>
+          <w:lang w:val="en-US"/>
+        </w:rPr>
+        <w:t>:</w:t>
+      </w:r>
+    </w:p>
+    <w:p>
+      <w:r>
+        <w:rPr>
+          <w:noProof/>
+          <w:lang w:eastAsia="de-DE"/>
+        </w:rPr>
+        <w:drawing>
+          <wp:inline distT="0" distB="0" distL="0" distR="0" wp14:anchorId="47DF83D7" wp14:editId="3EE9D923">
+            <wp:extent cx="4147457" cy="1874859"/>
+            <wp:effectExtent l="0" t="0" r="5715" b="0"/>
+            <wp:docPr id="3" name="Grafik 3"/>
+            <wp:cNvGraphicFramePr>
+              <a:graphicFrameLocks xmlns:a="http://schemas.openxmlformats.org/drawingml/2006/main" noChangeAspect="1"/>
+            </wp:cNvGraphicFramePr>
+            <a:graphic xmlns:a="http://schemas.openxmlformats.org/drawingml/2006/main">
+              <a:graphicData uri="http://schemas.openxmlformats.org/drawingml/2006/picture">
+                <pic:pic xmlns:pic="http://schemas.openxmlformats.org/drawingml/2006/picture">
+                  <pic:nvPicPr>
+                    <pic:cNvPr id="1" name=""/>
+                    <pic:cNvPicPr/>
+                  </pic:nvPicPr>
+                  <pic:blipFill>
+                    <a:blip r:embed="rId15"/>
+                    <a:stretch>
+                      <a:fillRect/>
+                    </a:stretch>
+                  </pic:blipFill>
+                  <pic:spPr>
+                    <a:xfrm>
+                      <a:off x="0" y="0"/>
+                      <a:ext cx="4167233" cy="1883799"/>
+                    </a:xfrm>
+                    <a:prstGeom prst="rect">
+                      <a:avLst/>
+                    </a:prstGeom>
+                  </pic:spPr>
+                </pic:pic>
+              </a:graphicData>
+            </a:graphic>
+          </wp:inline>
+        </w:drawing>
+      </w:r>
+    </w:p>
+    <w:p>
+      <w:pPr>
+        <w:pStyle w:val="berschrift3"/>
+        <w:rPr>
+          <w:lang w:val="en-US"/>
+        </w:rPr>
+      </w:pPr>
+      <w:r>
+        <w:rPr>
+          <w:lang w:val="en-US"/>
+        </w:rPr>
+        <w:t>Setup the Device</w:t>
+      </w:r>
+    </w:p>
+    <w:p>
+      <w:pPr>
+        <w:rPr>
+          <w:lang w:val="en-US"/>
+        </w:rPr>
+      </w:pPr>
+      <w:r>
+        <w:rPr>
+          <w:lang w:val="en-US"/>
+        </w:rPr>
+        <w:t>F</w:t>
+      </w:r>
+      <w:r>
+        <w:rPr>
+          <w:lang w:val="en-US"/>
+        </w:rPr>
+        <w:t xml:space="preserve">ill in the path to </w:t>
+      </w:r>
+      <w:r>
+        <w:rPr>
+          <w:lang w:val="en-US"/>
+        </w:rPr>
+        <w:t>TvHeadendCli.exe</w:t>
+      </w:r>
+      <w:r>
+        <w:rPr>
+          <w:lang w:val="en-US"/>
+        </w:rPr>
+        <w:t>:</w:t>
+      </w:r>
+    </w:p>
+    <w:p>
+      <w:r>
+        <w:rPr>
+          <w:noProof/>
+          <w:lang w:eastAsia="de-DE"/>
+        </w:rPr>
+        <w:drawing>
           <wp:inline distT="0" distB="0" distL="0" distR="0" wp14:anchorId="62D0F8FF" wp14:editId="22C0460C">
-            <wp:extent cx="3037840" cy="2819366"/>
-            <wp:effectExtent l="0" t="0" r="0" b="635"/>
+            <wp:extent cx="2749062" cy="2551356"/>
+            <wp:effectExtent l="0" t="0" r="0" b="1905"/>
             <wp:docPr id="2" name="Grafik 2"/>
             <wp:cNvGraphicFramePr>
               <a:graphicFrameLocks xmlns:a="http://schemas.openxmlformats.org/drawingml/2006/main" noChangeAspect="1"/>
@@ -1004,7 +1396,7 @@
                     <pic:cNvPicPr/>
                   </pic:nvPicPr>
                   <pic:blipFill>
-                    <a:blip r:embed="rId12"/>
+                    <a:blip r:embed="rId16"/>
                     <a:stretch>
                       <a:fillRect/>
                     </a:stretch>
@@ -1012,7 +1404,7 @@
                   <pic:spPr>
                     <a:xfrm>
                       <a:off x="0" y="0"/>
-                      <a:ext cx="3047280" cy="2828127"/>
+                      <a:ext cx="2763002" cy="2564294"/>
                     </a:xfrm>
                     <a:prstGeom prst="rect">
                       <a:avLst/>
@@ -1035,19 +1427,6 @@
         <w:rPr>
           <w:lang w:val="en-US"/>
         </w:rPr>
-        <w:br w:type="page"/>
-      </w:r>
-    </w:p>
-    <w:p>
-      <w:pPr>
-        <w:rPr>
-          <w:lang w:val="en-US"/>
-        </w:rPr>
-      </w:pPr>
-      <w:r>
-        <w:rPr>
-          <w:lang w:val="en-US"/>
-        </w:rPr>
         <w:lastRenderedPageBreak/>
         <w:t>Setup parameters:</w:t>
       </w:r>
@@ -1055,6 +1434,7 @@
     <w:p>
       <w:pPr>
         <w:rPr>
+          <w:color w:val="FF0000"/>
           <w:lang w:val="en-US"/>
         </w:rPr>
       </w:pPr>
@@ -1112,6 +1492,95 @@
           <w:lang w:val="en-US"/>
         </w:rPr>
         <w:t>Remove all line breaks after copy and paste!</w:t>
+      </w:r>
+    </w:p>
+    <w:p>
+      <w:pPr>
+        <w:rPr>
+          <w:color w:val="FF0000"/>
+          <w:lang w:val="en-US"/>
+        </w:rPr>
+      </w:pPr>
+      <w:r>
+        <w:rPr>
+          <w:color w:val="FF0000"/>
+          <w:lang w:val="en-US"/>
+        </w:rPr>
+        <w:t xml:space="preserve">Attention: if you do not use authentication and if you have a user *, you need to leave off </w:t>
+      </w:r>
+      <w:r>
+        <w:rPr>
+          <w:color w:val="FF0000"/>
+          <w:lang w:val="en-US"/>
+        </w:rPr>
+        <w:t>the parameters</w:t>
+      </w:r>
+      <w:r>
+        <w:rPr>
+          <w:color w:val="FF0000"/>
+          <w:lang w:val="en-US"/>
+        </w:rPr>
+        <w:br/>
+      </w:r>
+      <w:r>
+        <w:rPr>
+          <w:b/>
+          <w:color w:val="FF0000"/>
+          <w:lang w:val="en-US"/>
+        </w:rPr>
+        <w:t>-</w:t>
+      </w:r>
+      <w:r>
+        <w:rPr>
+          <w:b/>
+          <w:color w:val="FF0000"/>
+          <w:lang w:val="en-US"/>
+        </w:rPr>
+        <w:t>un"{</w:t>
+      </w:r>
+      <w:proofErr w:type="spellStart"/>
+      <w:r>
+        <w:rPr>
+          <w:b/>
+          <w:color w:val="FF0000"/>
+          <w:lang w:val="en-US"/>
+        </w:rPr>
+        <w:t>device_username</w:t>
+      </w:r>
+      <w:proofErr w:type="spellEnd"/>
+      <w:r>
+        <w:rPr>
+          <w:b/>
+          <w:color w:val="FF0000"/>
+          <w:lang w:val="en-US"/>
+        </w:rPr>
+        <w:t>}" -up"{</w:t>
+      </w:r>
+      <w:proofErr w:type="spellStart"/>
+      <w:r>
+        <w:rPr>
+          <w:b/>
+          <w:color w:val="FF0000"/>
+          <w:lang w:val="en-US"/>
+        </w:rPr>
+        <w:t>device_password</w:t>
+      </w:r>
+      <w:proofErr w:type="spellEnd"/>
+      <w:r>
+        <w:rPr>
+          <w:b/>
+          <w:color w:val="FF0000"/>
+          <w:lang w:val="en-US"/>
+        </w:rPr>
+        <w:t>}"</w:t>
+      </w:r>
+      <w:r>
+        <w:rPr>
+          <w:b/>
+          <w:color w:val="FF0000"/>
+          <w:lang w:val="en-US"/>
+        </w:rPr>
+        <w:t>!</w:t>
       </w:r>
     </w:p>
     <w:p>
@@ -1163,7 +1632,7 @@
                     <pic:cNvPicPr/>
                   </pic:nvPicPr>
                   <pic:blipFill>
-                    <a:blip r:embed="rId13">
+                    <a:blip r:embed="rId17">
                       <a:extLst>
                         <a:ext uri="{28A0092B-C50C-407E-A947-70E740481C1C}">
                           <a14:useLocalDpi xmlns:a14="http://schemas.microsoft.com/office/drawing/2010/main" val="0"/>
@@ -1668,7 +2137,7 @@
                     <pic:cNvPicPr/>
                   </pic:nvPicPr>
                   <pic:blipFill>
-                    <a:blip r:embed="rId14">
+                    <a:blip r:embed="rId18">
                       <a:extLst>
                         <a:ext uri="{28A0092B-C50C-407E-A947-70E740481C1C}">
                           <a14:useLocalDpi xmlns:a14="http://schemas.microsoft.com/office/drawing/2010/main" val="0"/>
@@ -1888,7 +2357,7 @@
         <w:rPr>
           <w:lang w:val="en-US"/>
         </w:rPr>
-        <w:t>2.2</w:t>
+        <w:t>3.2</w:t>
       </w:r>
       <w:r>
         <w:rPr>
@@ -1992,10 +2461,10 @@
           <wp:anchor distT="0" distB="0" distL="114300" distR="114300" simplePos="0" relativeHeight="251659264" behindDoc="1" locked="0" layoutInCell="1" allowOverlap="1">
             <wp:simplePos x="0" y="0"/>
             <wp:positionH relativeFrom="column">
-              <wp:posOffset>18415</wp:posOffset>
+              <wp:posOffset>-16755</wp:posOffset>
             </wp:positionH>
             <wp:positionV relativeFrom="paragraph">
-              <wp:posOffset>676422</wp:posOffset>
+              <wp:posOffset>207108</wp:posOffset>
             </wp:positionV>
             <wp:extent cx="2327275" cy="2666365"/>
             <wp:effectExtent l="0" t="0" r="0" b="635"/>
@@ -2020,7 +2489,7 @@
                     <pic:cNvPicPr/>
                   </pic:nvPicPr>
                   <pic:blipFill>
-                    <a:blip r:embed="rId15" cstate="print">
+                    <a:blip r:embed="rId19" cstate="print">
                       <a:extLst>
                         <a:ext uri="{28A0092B-C50C-407E-A947-70E740481C1C}">
                           <a14:useLocalDpi xmlns:a14="http://schemas.microsoft.com/office/drawing/2010/main" val="0"/>
@@ -2096,21 +2565,31 @@
         <w:rPr>
           <w:lang w:val="en-US"/>
         </w:rPr>
-        <w:t xml:space="preserve"> this </w:t>
-      </w:r>
-      <w:proofErr w:type="gramStart"/>
-      <w:r>
-        <w:rPr>
-          <w:lang w:val="en-US"/>
-        </w:rPr>
-        <w:t>should have been done</w:t>
-      </w:r>
-      <w:proofErr w:type="gramEnd"/>
-      <w:r>
-        <w:rPr>
-          <w:lang w:val="en-US"/>
-        </w:rPr>
-        <w:t xml:space="preserve"> at </w:t>
+        <w:t xml:space="preserve"> </w:t>
+      </w:r>
+      <w:r>
+        <w:rPr>
+          <w:lang w:val="en-US"/>
+        </w:rPr>
+        <w:t xml:space="preserve">you </w:t>
+      </w:r>
+      <w:r>
+        <w:rPr>
+          <w:lang w:val="en-US"/>
+        </w:rPr>
+        <w:t xml:space="preserve">should </w:t>
+      </w:r>
+      <w:r>
+        <w:rPr>
+          <w:lang w:val="en-US"/>
+        </w:rPr>
+        <w:t xml:space="preserve">do this </w:t>
+      </w:r>
+      <w:r>
+        <w:rPr>
+          <w:lang w:val="en-US"/>
+        </w:rPr>
+        <w:t xml:space="preserve">at </w:t>
       </w:r>
       <w:proofErr w:type="spellStart"/>
       <w:r>
@@ -2127,15 +2606,8 @@
         <w:t>. Provide username and password if required.</w:t>
       </w:r>
     </w:p>
-    <w:p>
-      <w:pPr>
-        <w:rPr>
-          <w:lang w:val="en-US"/>
-        </w:rPr>
-      </w:pPr>
-    </w:p>
     <w:sectPr>
-      <w:footerReference w:type="default" r:id="rId16"/>
+      <w:footerReference w:type="default" r:id="rId20"/>
       <w:pgSz w:w="11906" w:h="16838"/>
       <w:pgMar w:top="1134" w:right="567" w:bottom="567" w:left="1134" w:header="709" w:footer="709" w:gutter="0"/>
       <w:cols w:space="708"/>
@@ -2200,7 +2672,7 @@
           <w:rPr>
             <w:noProof/>
           </w:rPr>
-          <w:t>3</w:t>
+          <w:t>1</w:t>
         </w:r>
         <w:r>
           <w:fldChar w:fldCharType="end"/>
@@ -3185,7 +3657,6 @@
   <w:style w:type="character" w:default="1" w:styleId="Absatz-Standardschriftart">
     <w:name w:val="Default Paragraph Font"/>
     <w:uiPriority w:val="1"/>
-    <w:semiHidden/>
     <w:unhideWhenUsed/>
   </w:style>
   <w:style w:type="table" w:default="1" w:styleId="NormaleTabelle">
@@ -3734,7 +4205,7 @@
 </file>
 
 <file path=customXml/itemProps1.xml><?xml version="1.0" encoding="utf-8"?>
-<ds:datastoreItem xmlns:ds="http://schemas.openxmlformats.org/officeDocument/2006/customXml" ds:itemID="{13C0B679-ED14-433E-ADF8-3AE64EE89065}">
+<ds:datastoreItem xmlns:ds="http://schemas.openxmlformats.org/officeDocument/2006/customXml" ds:itemID="{914AE671-32E6-4C50-B41D-8F3039140441}">
   <ds:schemaRefs>
     <ds:schemaRef ds:uri="http://schemas.openxmlformats.org/officeDocument/2006/bibliography"/>
   </ds:schemaRefs>

</xml_diff>

<commit_message>
Command line parameters adjusted, Code refaktured
</commit_message>
<xml_diff>
--- a/Docs/HowToSetupTvBrowser.docx
+++ b/Docs/HowToSetupTvBrowser.docx
@@ -44,8 +44,6 @@
         </w:rPr>
         <w:t>Aufnahmesteuerung</w:t>
       </w:r>
-      <w:bookmarkStart w:id="0" w:name="_GoBack"/>
-      <w:bookmarkEnd w:id="0"/>
       <w:proofErr w:type="spellEnd"/>
     </w:p>
     <w:p>
@@ -235,7 +233,8 @@
       </w:pPr>
       <w:r>
         <w:rPr>
-          <w:lang w:val="en-US"/>
+          <w:noProof/>
+          <w:lang w:eastAsia="de-DE"/>
         </w:rPr>
         <w:drawing>
           <wp:inline distT="0" distB="0" distL="0" distR="0" wp14:anchorId="349CAA8E" wp14:editId="7947CF44">
@@ -284,25 +283,7 @@
         <w:rPr>
           <w:lang w:val="en-US"/>
         </w:rPr>
-        <w:t xml:space="preserve">Create a user and set </w:t>
-      </w:r>
-      <w:r>
-        <w:rPr>
-          <w:lang w:val="en-US"/>
-        </w:rPr>
-        <w:t xml:space="preserve">at least the following </w:t>
-      </w:r>
-      <w:r>
-        <w:rPr>
-          <w:lang w:val="en-US"/>
-        </w:rPr>
-        <w:t>rights</w:t>
-      </w:r>
-      <w:r>
-        <w:rPr>
-          <w:lang w:val="en-US"/>
-        </w:rPr>
-        <w:t>.</w:t>
+        <w:t>Create a user and set at least the following rights.</w:t>
       </w:r>
       <w:r>
         <w:rPr>
@@ -325,7 +306,8 @@
       </w:pPr>
       <w:r>
         <w:rPr>
-          <w:lang w:val="en-US"/>
+          <w:noProof/>
+          <w:lang w:eastAsia="de-DE"/>
         </w:rPr>
         <w:drawing>
           <wp:inline distT="0" distB="0" distL="0" distR="0" wp14:anchorId="52E7610F" wp14:editId="118351F2">
@@ -393,7 +375,8 @@
       </w:pPr>
       <w:r>
         <w:rPr>
-          <w:lang w:val="en-US"/>
+          <w:noProof/>
+          <w:lang w:eastAsia="de-DE"/>
         </w:rPr>
         <w:drawing>
           <wp:inline distT="0" distB="0" distL="0" distR="0" wp14:anchorId="75EB6E0D" wp14:editId="63E9F151">
@@ -456,24 +439,19 @@
           <w:lang w:val="en-US"/>
         </w:rPr>
         <w:lastRenderedPageBreak/>
-        <w:t xml:space="preserve">Make sure you have a password </w:t>
-      </w:r>
-      <w:r>
-        <w:rPr>
-          <w:lang w:val="en-US"/>
-        </w:rPr>
-        <w:t>for User *</w:t>
-      </w:r>
-    </w:p>
-    <w:p>
-      <w:pPr>
-        <w:rPr>
-          <w:lang w:val="en-US"/>
-        </w:rPr>
-      </w:pPr>
-      <w:r>
-        <w:rPr>
-          <w:lang w:val="en-US"/>
+        <w:t>Make sure you have a password for User *</w:t>
+      </w:r>
+    </w:p>
+    <w:p>
+      <w:pPr>
+        <w:rPr>
+          <w:lang w:val="en-US"/>
+        </w:rPr>
+      </w:pPr>
+      <w:r>
+        <w:rPr>
+          <w:noProof/>
+          <w:lang w:eastAsia="de-DE"/>
         </w:rPr>
         <w:drawing>
           <wp:inline distT="0" distB="0" distL="0" distR="0" wp14:anchorId="20DB8F5D" wp14:editId="22179B95">
@@ -610,15 +588,32 @@
         </w:rPr>
         <w:t xml:space="preserve">No installation is necessary, just </w:t>
       </w:r>
-      <w:hyperlink r:id="rId12" w:history="1">
-        <w:r>
-          <w:rPr>
-            <w:rStyle w:val="Hyperlink"/>
-            <w:lang w:val="en-US"/>
-          </w:rPr>
-          <w:t>download</w:t>
-        </w:r>
-      </w:hyperlink>
+      <w:r>
+        <w:fldChar w:fldCharType="begin"/>
+      </w:r>
+      <w:r>
+        <w:rPr>
+          <w:lang w:val="en-GB"/>
+        </w:rPr>
+        <w:instrText xml:space="preserve"> HYPERLINK "https://github.com/ChrWieg/TvHeadend/blob/master/Binaries/TvHeadendCli.zip" </w:instrText>
+      </w:r>
+      <w:r>
+        <w:fldChar w:fldCharType="separate"/>
+      </w:r>
+      <w:r>
+        <w:rPr>
+          <w:rStyle w:val="Hyperlink"/>
+          <w:lang w:val="en-US"/>
+        </w:rPr>
+        <w:t>download</w:t>
+      </w:r>
+      <w:r>
+        <w:rPr>
+          <w:rStyle w:val="Hyperlink"/>
+          <w:lang w:val="en-US"/>
+        </w:rPr>
+        <w:fldChar w:fldCharType="end"/>
+      </w:r>
       <w:r>
         <w:rPr>
           <w:lang w:val="en-US"/>
@@ -704,7 +699,7 @@
       <w:pPr>
         <w:pStyle w:val="berschrift2"/>
       </w:pPr>
-      <w:bookmarkStart w:id="1" w:name="_Ref7339646"/>
+      <w:bookmarkStart w:id="0" w:name="_Ref7339646"/>
       <w:r>
         <w:t xml:space="preserve">Get Channel names from </w:t>
       </w:r>
@@ -716,7 +711,7 @@
       <w:r>
         <w:t>-Headend</w:t>
       </w:r>
-      <w:bookmarkEnd w:id="1"/>
+      <w:bookmarkEnd w:id="0"/>
     </w:p>
     <w:p>
       <w:pPr>
@@ -1117,6 +1112,9 @@
         </w:rPr>
       </w:pPr>
       <w:r>
+        <w:rPr>
+          <w:lang w:val="en-GB"/>
+        </w:rPr>
         <w:br w:type="page"/>
       </w:r>
     </w:p>
@@ -1168,6 +1166,73 @@
             <wp:extent cx="3388360" cy="1252756"/>
             <wp:effectExtent l="0" t="0" r="2540" b="5080"/>
             <wp:docPr id="1" name="Grafik 1"/>
+            <wp:cNvGraphicFramePr>
+              <a:graphicFrameLocks xmlns:a="http://schemas.openxmlformats.org/drawingml/2006/main" noChangeAspect="1"/>
+            </wp:cNvGraphicFramePr>
+            <a:graphic xmlns:a="http://schemas.openxmlformats.org/drawingml/2006/main">
+              <a:graphicData uri="http://schemas.openxmlformats.org/drawingml/2006/picture">
+                <pic:pic xmlns:pic="http://schemas.openxmlformats.org/drawingml/2006/picture">
+                  <pic:nvPicPr>
+                    <pic:cNvPr id="1" name=""/>
+                    <pic:cNvPicPr/>
+                  </pic:nvPicPr>
+                  <pic:blipFill>
+                    <a:blip r:embed="rId12"/>
+                    <a:stretch>
+                      <a:fillRect/>
+                    </a:stretch>
+                  </pic:blipFill>
+                  <pic:spPr>
+                    <a:xfrm>
+                      <a:off x="0" y="0"/>
+                      <a:ext cx="3401559" cy="1257636"/>
+                    </a:xfrm>
+                    <a:prstGeom prst="rect">
+                      <a:avLst/>
+                    </a:prstGeom>
+                  </pic:spPr>
+                </pic:pic>
+              </a:graphicData>
+            </a:graphic>
+          </wp:inline>
+        </w:drawing>
+      </w:r>
+    </w:p>
+    <w:p>
+      <w:pPr>
+        <w:pStyle w:val="berschrift2"/>
+      </w:pPr>
+      <w:r>
+        <w:t>Setup the Plugin</w:t>
+      </w:r>
+    </w:p>
+    <w:p>
+      <w:pPr>
+        <w:pStyle w:val="berschrift3"/>
+      </w:pPr>
+      <w:r>
+        <w:t xml:space="preserve">Add a </w:t>
+      </w:r>
+      <w:proofErr w:type="spellStart"/>
+      <w:r>
+        <w:t>new</w:t>
+      </w:r>
+      <w:proofErr w:type="spellEnd"/>
+      <w:r>
+        <w:t xml:space="preserve"> „Device“</w:t>
+      </w:r>
+    </w:p>
+    <w:p>
+      <w:r>
+        <w:rPr>
+          <w:noProof/>
+          <w:lang w:eastAsia="de-DE"/>
+        </w:rPr>
+        <w:drawing>
+          <wp:inline distT="0" distB="0" distL="0" distR="0" wp14:anchorId="2DA3795F" wp14:editId="7064B697">
+            <wp:extent cx="2199640" cy="1443370"/>
+            <wp:effectExtent l="0" t="0" r="0" b="4445"/>
+            <wp:docPr id="7" name="Grafik 7"/>
             <wp:cNvGraphicFramePr>
               <a:graphicFrameLocks xmlns:a="http://schemas.openxmlformats.org/drawingml/2006/main" noChangeAspect="1"/>
             </wp:cNvGraphicFramePr>
@@ -1187,7 +1252,7 @@
                   <pic:spPr>
                     <a:xfrm>
                       <a:off x="0" y="0"/>
-                      <a:ext cx="3401559" cy="1257636"/>
+                      <a:ext cx="2206506" cy="1447875"/>
                     </a:xfrm>
                     <a:prstGeom prst="rect">
                       <a:avLst/>
@@ -1202,26 +1267,21 @@
     </w:p>
     <w:p>
       <w:pPr>
-        <w:pStyle w:val="berschrift2"/>
-      </w:pPr>
-      <w:r>
-        <w:t>Setup the Plugin</w:t>
-      </w:r>
-    </w:p>
-    <w:p>
-      <w:pPr>
-        <w:pStyle w:val="berschrift3"/>
-      </w:pPr>
-      <w:r>
-        <w:t xml:space="preserve">Add a </w:t>
-      </w:r>
-      <w:proofErr w:type="spellStart"/>
-      <w:r>
-        <w:t>new</w:t>
-      </w:r>
-      <w:proofErr w:type="spellEnd"/>
-      <w:r>
-        <w:t xml:space="preserve"> „Device“</w:t>
+        <w:rPr>
+          <w:lang w:val="en-US"/>
+        </w:rPr>
+      </w:pPr>
+      <w:r>
+        <w:rPr>
+          <w:lang w:val="en-US"/>
+        </w:rPr>
+        <w:t>Chose a name for the Device and click okay</w:t>
+      </w:r>
+      <w:r>
+        <w:rPr>
+          <w:lang w:val="en-US"/>
+        </w:rPr>
+        <w:t>:</w:t>
       </w:r>
     </w:p>
     <w:p>
@@ -1231,10 +1291,10 @@
           <w:lang w:eastAsia="de-DE"/>
         </w:rPr>
         <w:drawing>
-          <wp:inline distT="0" distB="0" distL="0" distR="0" wp14:anchorId="2DA3795F" wp14:editId="7064B697">
-            <wp:extent cx="2199640" cy="1443370"/>
-            <wp:effectExtent l="0" t="0" r="0" b="4445"/>
-            <wp:docPr id="7" name="Grafik 7"/>
+          <wp:inline distT="0" distB="0" distL="0" distR="0" wp14:anchorId="47DF83D7" wp14:editId="3EE9D923">
+            <wp:extent cx="4147457" cy="1874859"/>
+            <wp:effectExtent l="0" t="0" r="5715" b="0"/>
+            <wp:docPr id="3" name="Grafik 3"/>
             <wp:cNvGraphicFramePr>
               <a:graphicFrameLocks xmlns:a="http://schemas.openxmlformats.org/drawingml/2006/main" noChangeAspect="1"/>
             </wp:cNvGraphicFramePr>
@@ -1254,68 +1314,6 @@
                   <pic:spPr>
                     <a:xfrm>
                       <a:off x="0" y="0"/>
-                      <a:ext cx="2206506" cy="1447875"/>
-                    </a:xfrm>
-                    <a:prstGeom prst="rect">
-                      <a:avLst/>
-                    </a:prstGeom>
-                  </pic:spPr>
-                </pic:pic>
-              </a:graphicData>
-            </a:graphic>
-          </wp:inline>
-        </w:drawing>
-      </w:r>
-    </w:p>
-    <w:p>
-      <w:pPr>
-        <w:rPr>
-          <w:lang w:val="en-US"/>
-        </w:rPr>
-      </w:pPr>
-      <w:r>
-        <w:rPr>
-          <w:lang w:val="en-US"/>
-        </w:rPr>
-        <w:t>Chose a name for the Device and click okay</w:t>
-      </w:r>
-      <w:r>
-        <w:rPr>
-          <w:lang w:val="en-US"/>
-        </w:rPr>
-        <w:t>:</w:t>
-      </w:r>
-    </w:p>
-    <w:p>
-      <w:r>
-        <w:rPr>
-          <w:noProof/>
-          <w:lang w:eastAsia="de-DE"/>
-        </w:rPr>
-        <w:drawing>
-          <wp:inline distT="0" distB="0" distL="0" distR="0" wp14:anchorId="47DF83D7" wp14:editId="3EE9D923">
-            <wp:extent cx="4147457" cy="1874859"/>
-            <wp:effectExtent l="0" t="0" r="5715" b="0"/>
-            <wp:docPr id="3" name="Grafik 3"/>
-            <wp:cNvGraphicFramePr>
-              <a:graphicFrameLocks xmlns:a="http://schemas.openxmlformats.org/drawingml/2006/main" noChangeAspect="1"/>
-            </wp:cNvGraphicFramePr>
-            <a:graphic xmlns:a="http://schemas.openxmlformats.org/drawingml/2006/main">
-              <a:graphicData uri="http://schemas.openxmlformats.org/drawingml/2006/picture">
-                <pic:pic xmlns:pic="http://schemas.openxmlformats.org/drawingml/2006/picture">
-                  <pic:nvPicPr>
-                    <pic:cNvPr id="1" name=""/>
-                    <pic:cNvPicPr/>
-                  </pic:nvPicPr>
-                  <pic:blipFill>
-                    <a:blip r:embed="rId15"/>
-                    <a:stretch>
-                      <a:fillRect/>
-                    </a:stretch>
-                  </pic:blipFill>
-                  <pic:spPr>
-                    <a:xfrm>
-                      <a:off x="0" y="0"/>
                       <a:ext cx="4167233" cy="1883799"/>
                     </a:xfrm>
                     <a:prstGeom prst="rect">
@@ -1396,7 +1394,7 @@
                     <pic:cNvPicPr/>
                   </pic:nvPicPr>
                   <pic:blipFill>
-                    <a:blip r:embed="rId16"/>
+                    <a:blip r:embed="rId15"/>
                     <a:stretch>
                       <a:fillRect/>
                     </a:stretch>
@@ -1632,7 +1630,7 @@
                     <pic:cNvPicPr/>
                   </pic:nvPicPr>
                   <pic:blipFill>
-                    <a:blip r:embed="rId17">
+                    <a:blip r:embed="rId16">
                       <a:extLst>
                         <a:ext uri="{28A0092B-C50C-407E-A947-70E740481C1C}">
                           <a14:useLocalDpi xmlns:a14="http://schemas.microsoft.com/office/drawing/2010/main" val="0"/>
@@ -1830,21 +1828,27 @@
         <w:rPr>
           <w:lang w:val="en-US"/>
         </w:rPr>
-        <w:t>(title,"200")}" -p"{</w:t>
-      </w:r>
-      <w:proofErr w:type="spellStart"/>
-      <w:r>
-        <w:rPr>
-          <w:lang w:val="en-US"/>
-        </w:rPr>
-        <w:t>production_year</w:t>
-      </w:r>
-      <w:proofErr w:type="spellEnd"/>
-      <w:r>
-        <w:rPr>
-          <w:lang w:val="en-US"/>
-        </w:rPr>
-        <w:t>}" -d"{description}" -</w:t>
+        <w:t>(title,"200")}" -</w:t>
+      </w:r>
+      <w:bookmarkStart w:id="1" w:name="_GoBack"/>
+      <w:bookmarkEnd w:id="1"/>
+      <w:r>
+        <w:rPr>
+          <w:lang w:val="en-US"/>
+        </w:rPr>
+        <w:t>p"</w:t>
+      </w:r>
+      <w:r>
+        <w:rPr>
+          <w:lang w:val="en-US"/>
+        </w:rPr>
+        <w:t>{isset({production_year},'')}</w:t>
+      </w:r>
+      <w:r>
+        <w:rPr>
+          <w:lang w:val="en-US"/>
+        </w:rPr>
+        <w:t>" -d"{description}" -</w:t>
       </w:r>
       <w:proofErr w:type="spellStart"/>
       <w:r>
@@ -2137,7 +2141,7 @@
                     <pic:cNvPicPr/>
                   </pic:nvPicPr>
                   <pic:blipFill>
-                    <a:blip r:embed="rId18">
+                    <a:blip r:embed="rId17">
                       <a:extLst>
                         <a:ext uri="{28A0092B-C50C-407E-A947-70E740481C1C}">
                           <a14:useLocalDpi xmlns:a14="http://schemas.microsoft.com/office/drawing/2010/main" val="0"/>
@@ -2489,7 +2493,7 @@
                     <pic:cNvPicPr/>
                   </pic:nvPicPr>
                   <pic:blipFill>
-                    <a:blip r:embed="rId19" cstate="print">
+                    <a:blip r:embed="rId18" cstate="print">
                       <a:extLst>
                         <a:ext uri="{28A0092B-C50C-407E-A947-70E740481C1C}">
                           <a14:useLocalDpi xmlns:a14="http://schemas.microsoft.com/office/drawing/2010/main" val="0"/>
@@ -2607,7 +2611,7 @@
       </w:r>
     </w:p>
     <w:sectPr>
-      <w:footerReference w:type="default" r:id="rId20"/>
+      <w:footerReference w:type="default" r:id="rId19"/>
       <w:pgSz w:w="11906" w:h="16838"/>
       <w:pgMar w:top="1134" w:right="567" w:bottom="567" w:left="1134" w:header="709" w:footer="709" w:gutter="0"/>
       <w:cols w:space="708"/>
@@ -2672,7 +2676,7 @@
           <w:rPr>
             <w:noProof/>
           </w:rPr>
-          <w:t>1</w:t>
+          <w:t>4</w:t>
         </w:r>
         <w:r>
           <w:fldChar w:fldCharType="end"/>
@@ -3657,6 +3661,7 @@
   <w:style w:type="character" w:default="1" w:styleId="Absatz-Standardschriftart">
     <w:name w:val="Default Paragraph Font"/>
     <w:uiPriority w:val="1"/>
+    <w:semiHidden/>
     <w:unhideWhenUsed/>
   </w:style>
   <w:style w:type="table" w:default="1" w:styleId="NormaleTabelle">
@@ -4205,7 +4210,7 @@
 </file>
 
 <file path=customXml/itemProps1.xml><?xml version="1.0" encoding="utf-8"?>
-<ds:datastoreItem xmlns:ds="http://schemas.openxmlformats.org/officeDocument/2006/customXml" ds:itemID="{914AE671-32E6-4C50-B41D-8F3039140441}">
+<ds:datastoreItem xmlns:ds="http://schemas.openxmlformats.org/officeDocument/2006/customXml" ds:itemID="{0BF14356-0CF3-4AAF-9B9C-B9340F540299}">
   <ds:schemaRefs>
     <ds:schemaRef ds:uri="http://schemas.openxmlformats.org/officeDocument/2006/bibliography"/>
   </ds:schemaRefs>

</xml_diff>

<commit_message>
Option to set server path different to '/'
</commit_message>
<xml_diff>
--- a/Docs/HowToSetupTvBrowser.docx
+++ b/Docs/HowToSetupTvBrowser.docx
@@ -51,6 +51,13 @@
     </w:p>
     <w:sdt>
       <w:sdtPr>
+        <w:rPr>
+          <w:rFonts w:asciiTheme="minorHAnsi" w:eastAsiaTheme="minorHAnsi" w:hAnsiTheme="minorHAnsi" w:cstheme="minorBidi"/>
+          <w:color w:val="auto"/>
+          <w:sz w:val="22"/>
+          <w:szCs w:val="22"/>
+          <w:lang w:eastAsia="en-US"/>
+        </w:rPr>
         <w:id w:val="-1035266366"/>
         <w:docPartObj>
           <w:docPartGallery w:val="Table of Contents"/>
@@ -59,13 +66,8 @@
       </w:sdtPr>
       <w:sdtEndPr>
         <w:rPr>
-          <w:rFonts w:asciiTheme="minorHAnsi" w:eastAsiaTheme="minorHAnsi" w:hAnsiTheme="minorHAnsi" w:cstheme="minorBidi"/>
           <w:b/>
           <w:bCs/>
-          <w:color w:val="auto"/>
-          <w:sz w:val="22"/>
-          <w:szCs w:val="22"/>
-          <w:lang w:eastAsia="en-US"/>
         </w:rPr>
       </w:sdtEndPr>
       <w:sdtContent>
@@ -1859,13 +1861,7 @@
         <w:rPr>
           <w:lang w:val="en-US"/>
         </w:rPr>
-        <w:t xml:space="preserve"> </w:t>
-      </w:r>
-      <w:r>
-        <w:rPr>
-          <w:lang w:val="en-US"/>
-        </w:rPr>
-        <w:t xml:space="preserve">No installation is necessary, just </w:t>
+        <w:t xml:space="preserve"> No installation is necessary, just </w:t>
       </w:r>
       <w:r>
         <w:rPr>
@@ -1891,6 +1887,9 @@
         </w:rPr>
       </w:pPr>
       <w:r>
+        <w:rPr>
+          <w:lang w:val="en-US"/>
+        </w:rPr>
         <w:br w:type="page"/>
       </w:r>
     </w:p>
@@ -2292,19 +2291,7 @@
         <w:rPr>
           <w:lang w:val="en-US"/>
         </w:rPr>
-        <w:t xml:space="preserve">of the </w:t>
-      </w:r>
-      <w:r>
-        <w:rPr>
-          <w:lang w:val="en-US"/>
-        </w:rPr>
-        <w:t>channel</w:t>
-      </w:r>
-      <w:r>
-        <w:rPr>
-          <w:lang w:val="en-US"/>
-        </w:rPr>
-        <w:t>s</w:t>
+        <w:t>of the channels</w:t>
       </w:r>
       <w:r>
         <w:rPr>
@@ -2336,21 +2323,7 @@
             <w:rStyle w:val="Hyperlink"/>
             <w:lang w:val="en-US"/>
           </w:rPr>
-          <w:t>h</w:t>
-        </w:r>
-        <w:r>
-          <w:rPr>
-            <w:rStyle w:val="Hyperlink"/>
-            <w:lang w:val="en-US"/>
-          </w:rPr>
-          <w:t>e</w:t>
-        </w:r>
-        <w:r>
-          <w:rPr>
-            <w:rStyle w:val="Hyperlink"/>
-            <w:lang w:val="en-US"/>
-          </w:rPr>
-          <w:t>re</w:t>
+          <w:t>here</w:t>
         </w:r>
       </w:hyperlink>
       <w:r>
@@ -2463,7 +2436,8 @@
       </w:pPr>
       <w:r>
         <w:rPr>
-          <w:lang w:val="en-US"/>
+          <w:noProof/>
+          <w:lang w:eastAsia="de-DE"/>
         </w:rPr>
         <w:drawing>
           <wp:inline distT="0" distB="0" distL="0" distR="0" wp14:anchorId="0CA8D982" wp14:editId="540A96D2">
@@ -2651,7 +2625,8 @@
       </w:pPr>
       <w:r>
         <w:rPr>
-          <w:lang w:val="en-US"/>
+          <w:noProof/>
+          <w:lang w:eastAsia="de-DE"/>
         </w:rPr>
         <w:drawing>
           <wp:inline distT="0" distB="0" distL="0" distR="0" wp14:anchorId="4701380A" wp14:editId="5964433E">
@@ -2712,33 +2687,57 @@
         </w:rPr>
         <w:t xml:space="preserve">You can use this window </w:t>
       </w:r>
+      <w:r>
+        <w:rPr>
+          <w:lang w:val="en-US"/>
+        </w:rPr>
+        <w:t>for</w:t>
+      </w:r>
+      <w:r>
+        <w:rPr>
+          <w:lang w:val="en-US"/>
+        </w:rPr>
+        <w:t xml:space="preserve"> further control </w:t>
+      </w:r>
+      <w:r>
+        <w:rPr>
+          <w:lang w:val="en-US"/>
+        </w:rPr>
+        <w:t xml:space="preserve">of </w:t>
+      </w:r>
+      <w:r>
+        <w:rPr>
+          <w:lang w:val="en-US"/>
+        </w:rPr>
+        <w:t xml:space="preserve">recordings. Completed recordings can be downloaded from the </w:t>
+      </w:r>
       <w:proofErr w:type="gramStart"/>
       <w:r>
         <w:rPr>
           <w:lang w:val="en-US"/>
         </w:rPr>
-        <w:t>to further control</w:t>
-      </w:r>
+        <w:t>tv</w:t>
+      </w:r>
+      <w:bookmarkStart w:id="11" w:name="_GoBack"/>
+      <w:bookmarkEnd w:id="11"/>
       <w:proofErr w:type="gramEnd"/>
       <w:r>
         <w:rPr>
           <w:lang w:val="en-US"/>
         </w:rPr>
-        <w:t xml:space="preserve"> the recordings. Completed recordings </w:t>
-      </w:r>
-      <w:proofErr w:type="gramStart"/>
-      <w:r>
-        <w:rPr>
-          <w:lang w:val="en-US"/>
-        </w:rPr>
-        <w:t>can be downloaded from the TV headend server and deleted from the server as required</w:t>
-      </w:r>
-      <w:proofErr w:type="gramEnd"/>
-      <w:r>
-        <w:rPr>
-          <w:lang w:val="en-US"/>
-        </w:rPr>
-        <w:t>.</w:t>
+        <w:t xml:space="preserve"> headend server </w:t>
+      </w:r>
+      <w:r>
+        <w:rPr>
+          <w:lang w:val="en-US"/>
+        </w:rPr>
+        <w:t xml:space="preserve">(to the path specified at Settings) </w:t>
+      </w:r>
+      <w:r>
+        <w:rPr>
+          <w:lang w:val="en-US"/>
+        </w:rPr>
+        <w:t>and deleted from the server as required.</w:t>
       </w:r>
     </w:p>
     <w:p>
@@ -2752,10 +2751,10 @@
           <w:lang w:val="en-US"/>
         </w:rPr>
         <w:drawing>
-          <wp:inline distT="0" distB="0" distL="0" distR="0" wp14:anchorId="70D48710" wp14:editId="445A62B3">
-            <wp:extent cx="4307840" cy="1813049"/>
-            <wp:effectExtent l="0" t="0" r="0" b="0"/>
-            <wp:docPr id="16" name="Grafik 16"/>
+          <wp:inline distT="0" distB="0" distL="0" distR="0" wp14:anchorId="219C226E" wp14:editId="50EF3906">
+            <wp:extent cx="3991827" cy="1604962"/>
+            <wp:effectExtent l="0" t="0" r="8890" b="0"/>
+            <wp:docPr id="8" name="Grafik 8"/>
             <wp:cNvGraphicFramePr>
               <a:graphicFrameLocks xmlns:a="http://schemas.openxmlformats.org/drawingml/2006/main" noChangeAspect="1"/>
             </wp:cNvGraphicFramePr>
@@ -2775,7 +2774,7 @@
                   <pic:spPr>
                     <a:xfrm>
                       <a:off x="0" y="0"/>
-                      <a:ext cx="4318554" cy="1817558"/>
+                      <a:ext cx="4002887" cy="1609409"/>
                     </a:xfrm>
                     <a:prstGeom prst="rect">
                       <a:avLst/>
@@ -2792,7 +2791,7 @@
       <w:pPr>
         <w:pStyle w:val="berschrift1"/>
       </w:pPr>
-      <w:bookmarkStart w:id="11" w:name="_Toc35694975"/>
+      <w:bookmarkStart w:id="12" w:name="_Toc35694975"/>
       <w:r>
         <w:lastRenderedPageBreak/>
         <w:t>TvHeadendCli</w:t>
@@ -2800,7 +2799,7 @@
       <w:r>
         <w:t>.exe</w:t>
       </w:r>
-      <w:bookmarkEnd w:id="11"/>
+      <w:bookmarkEnd w:id="12"/>
     </w:p>
     <w:p>
       <w:pPr>
@@ -2855,11 +2854,11 @@
       <w:pPr>
         <w:pStyle w:val="berschrift2"/>
       </w:pPr>
-      <w:bookmarkStart w:id="12" w:name="_Toc35694976"/>
+      <w:bookmarkStart w:id="13" w:name="_Toc35694976"/>
       <w:r>
         <w:t>Download and installation</w:t>
       </w:r>
-      <w:bookmarkEnd w:id="12"/>
+      <w:bookmarkEnd w:id="13"/>
     </w:p>
     <w:p>
       <w:pPr>
@@ -3039,8 +3038,6 @@
         </w:rPr>
         <w:t>help</w:t>
       </w:r>
-      <w:bookmarkStart w:id="13" w:name="_GoBack"/>
-      <w:bookmarkEnd w:id="13"/>
     </w:p>
     <w:p>
       <w:pPr>
@@ -3084,13 +3081,7 @@
         <w:rPr>
           <w:lang w:val="en-US"/>
         </w:rPr>
-        <w:t>or the channel list</w:t>
-      </w:r>
-      <w:r>
-        <w:rPr>
-          <w:lang w:val="en-US"/>
-        </w:rPr>
-        <w:t xml:space="preserve"> the tool TvHeadend-Gui.exe</w:t>
+        <w:t>or the channel list the tool TvHeadend-Gui.exe</w:t>
       </w:r>
       <w:r>
         <w:rPr>
@@ -4987,19 +4978,7 @@
         <w:rPr>
           <w:lang w:val="en-US"/>
         </w:rPr>
-        <w:t>with the names at the generated text file</w:t>
-      </w:r>
-      <w:r>
-        <w:rPr>
-          <w:lang w:val="en-US"/>
-        </w:rPr>
-        <w:t xml:space="preserve"> </w:t>
-      </w:r>
-      <w:r>
-        <w:rPr>
-          <w:lang w:val="en-US"/>
-        </w:rPr>
-        <w:t>or transfer them by copy &amp; paste</w:t>
+        <w:t>with the names at the generated text file or transfer them by copy &amp; paste</w:t>
       </w:r>
       <w:r>
         <w:rPr>
@@ -5250,7 +5229,7 @@
           <w:rPr>
             <w:noProof/>
           </w:rPr>
-          <w:t>7</w:t>
+          <w:t>3</w:t>
         </w:r>
         <w:r>
           <w:fldChar w:fldCharType="end"/>
@@ -6854,7 +6833,7 @@
 </file>
 
 <file path=customXml/itemProps1.xml><?xml version="1.0" encoding="utf-8"?>
-<ds:datastoreItem xmlns:ds="http://schemas.openxmlformats.org/officeDocument/2006/customXml" ds:itemID="{EA24D94E-523C-48B1-A9C6-60B58167155B}">
+<ds:datastoreItem xmlns:ds="http://schemas.openxmlformats.org/officeDocument/2006/customXml" ds:itemID="{CB89AA97-866B-4FF7-8F4F-9822426C2042}">
   <ds:schemaRefs>
     <ds:schemaRef ds:uri="http://schemas.openxmlformats.org/officeDocument/2006/bibliography"/>
   </ds:schemaRefs>

</xml_diff>